<commit_message>
Subo semana 9 👩‍💻
</commit_message>
<xml_diff>
--- a/Semana 9/ADOr006_V7_SEMANA 9_JULIANA CASTILLO ARAUJO.docx
+++ b/Semana 9/ADOr006_V7_SEMANA 9_JULIANA CASTILLO ARAUJO.docx
@@ -386,6 +386,90 @@
     </w:p>
     <w:p>
       <w:pPr>
+        <w:tabs>
+          <w:tab w:val="left" w:pos="560"/>
+          <w:tab w:val="left" w:pos="1120"/>
+          <w:tab w:val="left" w:pos="1680"/>
+          <w:tab w:val="left" w:pos="2240"/>
+          <w:tab w:val="left" w:pos="2800"/>
+          <w:tab w:val="left" w:pos="3360"/>
+          <w:tab w:val="left" w:pos="3920"/>
+          <w:tab w:val="left" w:pos="4480"/>
+          <w:tab w:val="left" w:pos="5040"/>
+          <w:tab w:val="left" w:pos="5600"/>
+          <w:tab w:val="left" w:pos="6160"/>
+          <w:tab w:val="left" w:pos="6720"/>
+        </w:tabs>
+        <w:autoSpaceDE w:val="0"/>
+        <w:autoSpaceDN w:val="0"/>
+        <w:adjustRightInd w:val="0"/>
+        <w:rPr>
+          <w:rFonts w:ascii="Arial" w:eastAsiaTheme="minorHAnsi" w:hAnsi="Arial" w:cs="Arial"/>
+          <w:color w:val="000000"/>
+          <w:sz w:val="22"/>
+          <w:szCs w:val="22"/>
+          <w:lang w:val="es-ES_tradnl" w:eastAsia="en-US"/>
+        </w:rPr>
+      </w:pPr>
+      <w:r>
+        <w:rPr>
+          <w:rFonts w:ascii="Arial" w:hAnsi="Arial" w:cs="Arial"/>
+          <w:sz w:val="22"/>
+          <w:szCs w:val="22"/>
+        </w:rPr>
+        <w:t xml:space="preserve">Asignación: </w:t>
+      </w:r>
+      <w:r>
+        <w:rPr>
+          <w:rFonts w:ascii="Arial" w:hAnsi="Arial" w:cs="Arial"/>
+          <w:sz w:val="22"/>
+          <w:szCs w:val="22"/>
+        </w:rPr>
+        <w:t>Objetivo del proyecto “</w:t>
+      </w:r>
+      <w:r>
+        <w:rPr>
+          <w:rFonts w:ascii="Arial" w:eastAsiaTheme="minorHAnsi" w:hAnsi="Arial" w:cs="Arial"/>
+          <w:color w:val="000000"/>
+          <w:sz w:val="22"/>
+          <w:szCs w:val="22"/>
+          <w:lang w:val="es-ES_tradnl" w:eastAsia="en-US"/>
+        </w:rPr>
+        <w:t>PROYECTO ISU – ROBOTICA EDUCATIVA UNA EXPERIENCIA DE</w:t>
+      </w:r>
+      <w:r>
+        <w:rPr>
+          <w:rFonts w:ascii="Arial" w:eastAsiaTheme="minorHAnsi" w:hAnsi="Arial" w:cs="Arial"/>
+          <w:color w:val="000000"/>
+          <w:sz w:val="22"/>
+          <w:szCs w:val="22"/>
+          <w:lang w:val="es-ES_tradnl" w:eastAsia="en-US"/>
+        </w:rPr>
+        <w:t xml:space="preserve"> </w:t>
+      </w:r>
+      <w:r>
+        <w:rPr>
+          <w:rFonts w:ascii="Arial" w:eastAsiaTheme="minorHAnsi" w:hAnsi="Arial" w:cs="Arial"/>
+          <w:color w:val="000000"/>
+          <w:sz w:val="22"/>
+          <w:szCs w:val="22"/>
+          <w:lang w:val="es-ES_tradnl" w:eastAsia="en-US"/>
+        </w:rPr>
+        <w:t>GESTIÓN DEL CONOCIMIENTO EN MATEMÁTICAS</w:t>
+      </w:r>
+      <w:r>
+        <w:rPr>
+          <w:rFonts w:ascii="Arial" w:eastAsiaTheme="minorHAnsi" w:hAnsi="Arial" w:cs="Arial"/>
+          <w:color w:val="000000"/>
+          <w:sz w:val="22"/>
+          <w:szCs w:val="22"/>
+          <w:lang w:val="es-ES_tradnl" w:eastAsia="en-US"/>
+        </w:rPr>
+        <w:t>”</w:t>
+      </w:r>
+    </w:p>
+    <w:p>
+      <w:pPr>
         <w:jc w:val="both"/>
         <w:rPr>
           <w:rFonts w:ascii="Arial" w:hAnsi="Arial" w:cs="Arial"/>
@@ -399,7 +483,15 @@
           <w:sz w:val="22"/>
           <w:szCs w:val="22"/>
         </w:rPr>
-        <w:t xml:space="preserve">Asignación: </w:t>
+        <w:t xml:space="preserve">Horas realizadas: </w:t>
+      </w:r>
+      <w:r>
+        <w:rPr>
+          <w:rFonts w:ascii="Arial" w:hAnsi="Arial" w:cs="Arial"/>
+          <w:sz w:val="22"/>
+          <w:szCs w:val="22"/>
+        </w:rPr>
+        <w:t>15</w:t>
       </w:r>
     </w:p>
     <w:p>
@@ -411,14 +503,879 @@
           <w:szCs w:val="22"/>
         </w:rPr>
       </w:pPr>
-      <w:r>
-        <w:rPr>
-          <w:rFonts w:ascii="Arial" w:hAnsi="Arial" w:cs="Arial"/>
-          <w:sz w:val="22"/>
-          <w:szCs w:val="22"/>
-        </w:rPr>
-        <w:t xml:space="preserve">Horas realizadas: </w:t>
-      </w:r>
+    </w:p>
+    <w:p>
+      <w:pPr>
+        <w:jc w:val="both"/>
+        <w:rPr>
+          <w:rFonts w:ascii="Arial" w:hAnsi="Arial" w:cs="Arial"/>
+          <w:sz w:val="22"/>
+          <w:szCs w:val="22"/>
+        </w:rPr>
+      </w:pPr>
+    </w:p>
+    <w:p>
+      <w:pPr>
+        <w:jc w:val="both"/>
+        <w:rPr>
+          <w:rFonts w:ascii="Arial" w:hAnsi="Arial" w:cs="Arial"/>
+          <w:sz w:val="22"/>
+          <w:szCs w:val="22"/>
+        </w:rPr>
+      </w:pPr>
+      <w:r>
+        <w:rPr>
+          <w:rFonts w:ascii="Arial" w:hAnsi="Arial" w:cs="Arial"/>
+          <w:sz w:val="22"/>
+          <w:szCs w:val="22"/>
+        </w:rPr>
+        <w:t>Mejorar el objetivo general anterior del proyecto “</w:t>
+      </w:r>
+      <w:r>
+        <w:rPr>
+          <w:rFonts w:ascii="Arial" w:hAnsi="Arial" w:cs="Arial"/>
+          <w:sz w:val="22"/>
+          <w:szCs w:val="22"/>
+        </w:rPr>
+        <w:t>Desarrollar experiencias de aprendizaje significativo que permitan gestionar el conocimiento en el</w:t>
+      </w:r>
+    </w:p>
+    <w:p>
+      <w:pPr>
+        <w:jc w:val="both"/>
+        <w:rPr>
+          <w:rFonts w:ascii="Arial" w:hAnsi="Arial" w:cs="Arial"/>
+          <w:sz w:val="22"/>
+          <w:szCs w:val="22"/>
+        </w:rPr>
+      </w:pPr>
+      <w:r>
+        <w:rPr>
+          <w:rFonts w:ascii="Arial" w:hAnsi="Arial" w:cs="Arial"/>
+          <w:sz w:val="22"/>
+          <w:szCs w:val="22"/>
+        </w:rPr>
+        <w:t>área de ciencias básicas con el fin de motivar el aprendizaje de matemáticas.</w:t>
+      </w:r>
+      <w:r>
+        <w:rPr>
+          <w:rFonts w:ascii="Arial" w:hAnsi="Arial" w:cs="Arial"/>
+          <w:sz w:val="22"/>
+          <w:szCs w:val="22"/>
+        </w:rPr>
+        <w:t>”</w:t>
+      </w:r>
+    </w:p>
+    <w:p>
+      <w:pPr>
+        <w:jc w:val="both"/>
+        <w:rPr>
+          <w:rFonts w:ascii="Arial" w:hAnsi="Arial" w:cs="Arial"/>
+          <w:sz w:val="22"/>
+          <w:szCs w:val="22"/>
+        </w:rPr>
+      </w:pPr>
+    </w:p>
+    <w:p>
+      <w:pPr>
+        <w:jc w:val="both"/>
+        <w:rPr>
+          <w:rFonts w:ascii="Arial" w:hAnsi="Arial" w:cs="Arial"/>
+          <w:sz w:val="22"/>
+          <w:szCs w:val="22"/>
+        </w:rPr>
+      </w:pPr>
+      <w:r>
+        <w:rPr>
+          <w:rFonts w:ascii="Arial" w:hAnsi="Arial" w:cs="Arial"/>
+          <w:sz w:val="22"/>
+          <w:szCs w:val="22"/>
+        </w:rPr>
+        <w:t>Nueva propuesta creada:</w:t>
+      </w:r>
+    </w:p>
+    <w:p>
+      <w:pPr>
+        <w:jc w:val="both"/>
+        <w:rPr>
+          <w:rFonts w:ascii="Arial" w:hAnsi="Arial" w:cs="Arial"/>
+          <w:sz w:val="22"/>
+          <w:szCs w:val="22"/>
+        </w:rPr>
+      </w:pPr>
+    </w:p>
+    <w:p>
+      <w:pPr>
+        <w:jc w:val="both"/>
+        <w:rPr>
+          <w:rFonts w:ascii="Arial" w:hAnsi="Arial" w:cs="Arial"/>
+          <w:sz w:val="22"/>
+          <w:szCs w:val="22"/>
+        </w:rPr>
+      </w:pPr>
+      <w:r>
+        <w:rPr>
+          <w:rFonts w:ascii="Arial" w:hAnsi="Arial" w:cs="Arial"/>
+          <w:sz w:val="22"/>
+          <w:szCs w:val="22"/>
+        </w:rPr>
+        <w:t>Desarrollar un entorno educativo dinámico y estimulante que promueva una comprensión sólida de las ciencias básicas, centrándose en las matemáticas, con el objetivo de inspirar una verdadera pasión por el aprendizaje y capacitar a los estudiantes para gestionar de manera efectiva su conocimiento</w:t>
+      </w:r>
+      <w:r>
+        <w:rPr>
+          <w:rFonts w:ascii="Arial" w:hAnsi="Arial" w:cs="Arial"/>
+          <w:sz w:val="22"/>
+          <w:szCs w:val="22"/>
+        </w:rPr>
+        <w:t>.</w:t>
+      </w:r>
+    </w:p>
+    <w:p>
+      <w:pPr>
+        <w:jc w:val="both"/>
+        <w:rPr>
+          <w:rFonts w:ascii="Arial" w:hAnsi="Arial" w:cs="Arial"/>
+          <w:sz w:val="22"/>
+          <w:szCs w:val="22"/>
+        </w:rPr>
+      </w:pPr>
+    </w:p>
+    <w:p>
+      <w:pPr>
+        <w:jc w:val="both"/>
+        <w:rPr>
+          <w:rFonts w:ascii="Arial" w:hAnsi="Arial" w:cs="Arial"/>
+          <w:sz w:val="22"/>
+          <w:szCs w:val="22"/>
+        </w:rPr>
+      </w:pPr>
+    </w:p>
+    <w:p>
+      <w:pPr>
+        <w:jc w:val="both"/>
+        <w:rPr>
+          <w:rFonts w:ascii="Arial" w:hAnsi="Arial" w:cs="Arial"/>
+          <w:sz w:val="22"/>
+          <w:szCs w:val="22"/>
+        </w:rPr>
+      </w:pPr>
+      <w:r>
+        <w:rPr>
+          <w:rFonts w:ascii="Arial" w:hAnsi="Arial" w:cs="Arial"/>
+          <w:sz w:val="22"/>
+          <w:szCs w:val="22"/>
+        </w:rPr>
+        <w:t>Se realizo esta nueva propuesta con el objetivo de identificar los siguientes parámetros positivos para el proyecto:</w:t>
+      </w:r>
+    </w:p>
+    <w:p>
+      <w:pPr>
+        <w:jc w:val="both"/>
+        <w:rPr>
+          <w:rFonts w:ascii="Arial" w:hAnsi="Arial" w:cs="Arial"/>
+          <w:sz w:val="22"/>
+          <w:szCs w:val="22"/>
+        </w:rPr>
+      </w:pPr>
+    </w:p>
+    <w:p>
+      <w:pPr>
+        <w:jc w:val="both"/>
+        <w:rPr>
+          <w:rFonts w:ascii="Arial" w:hAnsi="Arial" w:cs="Arial"/>
+          <w:sz w:val="22"/>
+          <w:szCs w:val="22"/>
+          <w:lang w:val="es-CO"/>
+        </w:rPr>
+      </w:pPr>
+      <w:r>
+        <w:rPr>
+          <w:rFonts w:ascii="Arial" w:hAnsi="Arial" w:cs="Arial"/>
+          <w:sz w:val="22"/>
+          <w:szCs w:val="22"/>
+          <w:lang w:val="es-CO"/>
+        </w:rPr>
+        <w:t xml:space="preserve">Cambio de enfoque: </w:t>
+      </w:r>
+    </w:p>
+    <w:p>
+      <w:pPr>
+        <w:jc w:val="both"/>
+        <w:rPr>
+          <w:rFonts w:ascii="Arial" w:hAnsi="Arial" w:cs="Arial"/>
+          <w:sz w:val="22"/>
+          <w:szCs w:val="22"/>
+          <w:lang w:val="es-CO"/>
+        </w:rPr>
+      </w:pPr>
+    </w:p>
+    <w:p>
+      <w:pPr>
+        <w:pStyle w:val="Prrafodelista"/>
+        <w:numPr>
+          <w:ilvl w:val="0"/>
+          <w:numId w:val="25"/>
+        </w:numPr>
+        <w:jc w:val="both"/>
+        <w:rPr>
+          <w:rFonts w:ascii="Arial" w:hAnsi="Arial" w:cs="Arial"/>
+          <w:sz w:val="22"/>
+          <w:szCs w:val="22"/>
+          <w:lang w:val="es-CO"/>
+        </w:rPr>
+      </w:pPr>
+      <w:r>
+        <w:rPr>
+          <w:rFonts w:ascii="Arial" w:hAnsi="Arial" w:cs="Arial"/>
+          <w:sz w:val="22"/>
+          <w:szCs w:val="22"/>
+          <w:lang w:val="es-CO"/>
+        </w:rPr>
+        <w:t>El objetivo se ha reformulado para centrarse en "desarrollar un entorno educativo dinámico y estimulante" en lugar de simplemente mejorar las experiencias de aprendizaje significativo.</w:t>
+      </w:r>
+    </w:p>
+    <w:p>
+      <w:pPr>
+        <w:jc w:val="both"/>
+        <w:rPr>
+          <w:rFonts w:ascii="Arial" w:hAnsi="Arial" w:cs="Arial"/>
+          <w:sz w:val="22"/>
+          <w:szCs w:val="22"/>
+          <w:lang w:val="es-CO"/>
+        </w:rPr>
+      </w:pPr>
+    </w:p>
+    <w:p>
+      <w:pPr>
+        <w:jc w:val="both"/>
+        <w:rPr>
+          <w:rFonts w:ascii="Arial" w:hAnsi="Arial" w:cs="Arial"/>
+          <w:sz w:val="22"/>
+          <w:szCs w:val="22"/>
+          <w:lang w:val="es-CO"/>
+        </w:rPr>
+      </w:pPr>
+      <w:r>
+        <w:rPr>
+          <w:rFonts w:ascii="Arial" w:hAnsi="Arial" w:cs="Arial"/>
+          <w:sz w:val="22"/>
+          <w:szCs w:val="22"/>
+          <w:lang w:val="es-CO"/>
+        </w:rPr>
+        <w:t xml:space="preserve">Claridad en el propósito: </w:t>
+      </w:r>
+    </w:p>
+    <w:p>
+      <w:pPr>
+        <w:jc w:val="both"/>
+        <w:rPr>
+          <w:rFonts w:ascii="Arial" w:hAnsi="Arial" w:cs="Arial"/>
+          <w:sz w:val="22"/>
+          <w:szCs w:val="22"/>
+          <w:lang w:val="es-CO"/>
+        </w:rPr>
+      </w:pPr>
+    </w:p>
+    <w:p>
+      <w:pPr>
+        <w:pStyle w:val="Prrafodelista"/>
+        <w:numPr>
+          <w:ilvl w:val="0"/>
+          <w:numId w:val="24"/>
+        </w:numPr>
+        <w:jc w:val="both"/>
+        <w:rPr>
+          <w:rFonts w:ascii="Arial" w:hAnsi="Arial" w:cs="Arial"/>
+          <w:sz w:val="22"/>
+          <w:szCs w:val="22"/>
+          <w:lang w:val="es-CO"/>
+        </w:rPr>
+      </w:pPr>
+      <w:r>
+        <w:rPr>
+          <w:rFonts w:ascii="Arial" w:hAnsi="Arial" w:cs="Arial"/>
+          <w:sz w:val="22"/>
+          <w:szCs w:val="22"/>
+          <w:lang w:val="es-CO"/>
+        </w:rPr>
+        <w:t>Se especifica claramente que el objetivo es promover una comprensión sólida de las ciencias básicas, con un enfoque particular en las matemáticas.</w:t>
+      </w:r>
+    </w:p>
+    <w:p>
+      <w:pPr>
+        <w:jc w:val="both"/>
+        <w:rPr>
+          <w:rFonts w:ascii="Arial" w:hAnsi="Arial" w:cs="Arial"/>
+          <w:sz w:val="22"/>
+          <w:szCs w:val="22"/>
+          <w:lang w:val="es-CO"/>
+        </w:rPr>
+      </w:pPr>
+    </w:p>
+    <w:p>
+      <w:pPr>
+        <w:jc w:val="both"/>
+        <w:rPr>
+          <w:rFonts w:ascii="Arial" w:hAnsi="Arial" w:cs="Arial"/>
+          <w:sz w:val="22"/>
+          <w:szCs w:val="22"/>
+          <w:lang w:val="es-CO"/>
+        </w:rPr>
+      </w:pPr>
+      <w:r>
+        <w:rPr>
+          <w:rFonts w:ascii="Arial" w:hAnsi="Arial" w:cs="Arial"/>
+          <w:sz w:val="22"/>
+          <w:szCs w:val="22"/>
+          <w:lang w:val="es-CO"/>
+        </w:rPr>
+        <w:t xml:space="preserve">Énfasis en la pasión por el aprendizaje: </w:t>
+      </w:r>
+    </w:p>
+    <w:p>
+      <w:pPr>
+        <w:jc w:val="both"/>
+        <w:rPr>
+          <w:rFonts w:ascii="Arial" w:hAnsi="Arial" w:cs="Arial"/>
+          <w:sz w:val="22"/>
+          <w:szCs w:val="22"/>
+          <w:lang w:val="es-CO"/>
+        </w:rPr>
+      </w:pPr>
+    </w:p>
+    <w:p>
+      <w:pPr>
+        <w:pStyle w:val="Prrafodelista"/>
+        <w:numPr>
+          <w:ilvl w:val="0"/>
+          <w:numId w:val="23"/>
+        </w:numPr>
+        <w:jc w:val="both"/>
+        <w:rPr>
+          <w:rFonts w:ascii="Arial" w:hAnsi="Arial" w:cs="Arial"/>
+          <w:sz w:val="22"/>
+          <w:szCs w:val="22"/>
+          <w:lang w:val="es-CO"/>
+        </w:rPr>
+      </w:pPr>
+      <w:r>
+        <w:rPr>
+          <w:rFonts w:ascii="Arial" w:hAnsi="Arial" w:cs="Arial"/>
+          <w:sz w:val="22"/>
+          <w:szCs w:val="22"/>
+          <w:lang w:val="es-CO"/>
+        </w:rPr>
+        <w:t>Se agrega el objetivo de "inspirar una verdadera pasión por el aprendizaje", lo que sugiere un enfoque más holístico en el desarrollo del interés intrínseco de los estudiantes por el tema.</w:t>
+      </w:r>
+    </w:p>
+    <w:p>
+      <w:pPr>
+        <w:jc w:val="both"/>
+        <w:rPr>
+          <w:rFonts w:ascii="Arial" w:hAnsi="Arial" w:cs="Arial"/>
+          <w:sz w:val="22"/>
+          <w:szCs w:val="22"/>
+          <w:lang w:val="es-CO"/>
+        </w:rPr>
+      </w:pPr>
+    </w:p>
+    <w:p>
+      <w:pPr>
+        <w:jc w:val="both"/>
+        <w:rPr>
+          <w:rFonts w:ascii="Arial" w:hAnsi="Arial" w:cs="Arial"/>
+          <w:sz w:val="22"/>
+          <w:szCs w:val="22"/>
+          <w:lang w:val="es-CO"/>
+        </w:rPr>
+      </w:pPr>
+      <w:r>
+        <w:rPr>
+          <w:rFonts w:ascii="Arial" w:hAnsi="Arial" w:cs="Arial"/>
+          <w:sz w:val="22"/>
+          <w:szCs w:val="22"/>
+          <w:lang w:val="es-CO"/>
+        </w:rPr>
+        <w:t xml:space="preserve">Enfatizar la capacitación en gestión del conocimiento: </w:t>
+      </w:r>
+    </w:p>
+    <w:p>
+      <w:pPr>
+        <w:jc w:val="both"/>
+        <w:rPr>
+          <w:rFonts w:ascii="Arial" w:hAnsi="Arial" w:cs="Arial"/>
+          <w:sz w:val="22"/>
+          <w:szCs w:val="22"/>
+          <w:lang w:val="es-CO"/>
+        </w:rPr>
+      </w:pPr>
+    </w:p>
+    <w:p>
+      <w:pPr>
+        <w:pStyle w:val="Prrafodelista"/>
+        <w:numPr>
+          <w:ilvl w:val="0"/>
+          <w:numId w:val="22"/>
+        </w:numPr>
+        <w:jc w:val="both"/>
+        <w:rPr>
+          <w:rFonts w:ascii="Arial" w:hAnsi="Arial" w:cs="Arial"/>
+          <w:sz w:val="22"/>
+          <w:szCs w:val="22"/>
+          <w:lang w:val="es-CO"/>
+        </w:rPr>
+      </w:pPr>
+      <w:r>
+        <w:rPr>
+          <w:rFonts w:ascii="Arial" w:hAnsi="Arial" w:cs="Arial"/>
+          <w:sz w:val="22"/>
+          <w:szCs w:val="22"/>
+          <w:lang w:val="es-CO"/>
+        </w:rPr>
+        <w:t>Se agrega la frase "capacitar a los estudiantes para gestionar de manera efectiva su conocimiento", lo que implica un enfoque en habilidades de estudio y gestión del tiempo.</w:t>
+      </w:r>
+    </w:p>
+    <w:p>
+      <w:pPr>
+        <w:jc w:val="both"/>
+        <w:rPr>
+          <w:rFonts w:ascii="Arial" w:hAnsi="Arial" w:cs="Arial"/>
+          <w:sz w:val="22"/>
+          <w:szCs w:val="22"/>
+          <w:lang w:val="es-CO"/>
+        </w:rPr>
+      </w:pPr>
+    </w:p>
+    <w:p>
+      <w:pPr>
+        <w:jc w:val="both"/>
+        <w:rPr>
+          <w:rFonts w:ascii="Arial" w:hAnsi="Arial" w:cs="Arial"/>
+          <w:sz w:val="22"/>
+          <w:szCs w:val="22"/>
+          <w:lang w:val="es-CO"/>
+        </w:rPr>
+      </w:pPr>
+      <w:r>
+        <w:rPr>
+          <w:rFonts w:ascii="Arial" w:hAnsi="Arial" w:cs="Arial"/>
+          <w:sz w:val="22"/>
+          <w:szCs w:val="22"/>
+          <w:lang w:val="es-CO"/>
+        </w:rPr>
+        <w:t xml:space="preserve">Eliminación de la repetición: </w:t>
+      </w:r>
+    </w:p>
+    <w:p>
+      <w:pPr>
+        <w:jc w:val="both"/>
+        <w:rPr>
+          <w:rFonts w:ascii="Arial" w:hAnsi="Arial" w:cs="Arial"/>
+          <w:sz w:val="22"/>
+          <w:szCs w:val="22"/>
+          <w:lang w:val="es-CO"/>
+        </w:rPr>
+      </w:pPr>
+    </w:p>
+    <w:p>
+      <w:pPr>
+        <w:pStyle w:val="Prrafodelista"/>
+        <w:numPr>
+          <w:ilvl w:val="0"/>
+          <w:numId w:val="21"/>
+        </w:numPr>
+        <w:jc w:val="both"/>
+        <w:rPr>
+          <w:rFonts w:ascii="Arial" w:hAnsi="Arial" w:cs="Arial"/>
+          <w:sz w:val="22"/>
+          <w:szCs w:val="22"/>
+          <w:lang w:val="es-CO"/>
+        </w:rPr>
+      </w:pPr>
+      <w:r>
+        <w:rPr>
+          <w:rFonts w:ascii="Arial" w:hAnsi="Arial" w:cs="Arial"/>
+          <w:sz w:val="22"/>
+          <w:szCs w:val="22"/>
+          <w:lang w:val="es-CO"/>
+        </w:rPr>
+        <w:t>Se elimina la duplicación del término "aprendizaje" al inicio y al final del objetivo.</w:t>
+      </w:r>
+    </w:p>
+    <w:p>
+      <w:pPr>
+        <w:jc w:val="both"/>
+        <w:rPr>
+          <w:rFonts w:ascii="Arial" w:hAnsi="Arial" w:cs="Arial"/>
+          <w:sz w:val="22"/>
+          <w:szCs w:val="22"/>
+          <w:lang w:val="es-CO"/>
+        </w:rPr>
+      </w:pPr>
+    </w:p>
+    <w:p>
+      <w:pPr>
+        <w:jc w:val="both"/>
+        <w:rPr>
+          <w:rFonts w:ascii="Arial" w:hAnsi="Arial" w:cs="Arial"/>
+          <w:sz w:val="22"/>
+          <w:szCs w:val="22"/>
+          <w:lang w:val="es-CO"/>
+        </w:rPr>
+      </w:pPr>
+      <w:r>
+        <w:rPr>
+          <w:rFonts w:ascii="Arial" w:hAnsi="Arial" w:cs="Arial"/>
+          <w:sz w:val="22"/>
+          <w:szCs w:val="22"/>
+          <w:lang w:val="es-CO"/>
+        </w:rPr>
+        <w:t xml:space="preserve">Mayor especificidad: </w:t>
+      </w:r>
+    </w:p>
+    <w:p>
+      <w:pPr>
+        <w:jc w:val="both"/>
+        <w:rPr>
+          <w:rFonts w:ascii="Arial" w:hAnsi="Arial" w:cs="Arial"/>
+          <w:sz w:val="22"/>
+          <w:szCs w:val="22"/>
+          <w:lang w:val="es-CO"/>
+        </w:rPr>
+      </w:pPr>
+    </w:p>
+    <w:p>
+      <w:pPr>
+        <w:pStyle w:val="Prrafodelista"/>
+        <w:numPr>
+          <w:ilvl w:val="0"/>
+          <w:numId w:val="20"/>
+        </w:numPr>
+        <w:jc w:val="both"/>
+        <w:rPr>
+          <w:rFonts w:ascii="Arial" w:hAnsi="Arial" w:cs="Arial"/>
+          <w:sz w:val="22"/>
+          <w:szCs w:val="22"/>
+          <w:lang w:val="es-CO"/>
+        </w:rPr>
+      </w:pPr>
+      <w:r>
+        <w:rPr>
+          <w:rFonts w:ascii="Arial" w:hAnsi="Arial" w:cs="Arial"/>
+          <w:sz w:val="22"/>
+          <w:szCs w:val="22"/>
+          <w:lang w:val="es-CO"/>
+        </w:rPr>
+        <w:t>Se menciona explícitamente que el objetivo se centra en las ciencias básicas y las matemáticas, proporcionando una dirección más clara para el proyecto.</w:t>
+      </w:r>
+    </w:p>
+    <w:p>
+      <w:pPr>
+        <w:jc w:val="both"/>
+        <w:rPr>
+          <w:rFonts w:ascii="Arial" w:hAnsi="Arial" w:cs="Arial"/>
+          <w:sz w:val="22"/>
+          <w:szCs w:val="22"/>
+          <w:lang w:val="es-CO"/>
+        </w:rPr>
+      </w:pPr>
+    </w:p>
+    <w:p>
+      <w:pPr>
+        <w:jc w:val="both"/>
+        <w:rPr>
+          <w:rFonts w:ascii="Arial" w:hAnsi="Arial" w:cs="Arial"/>
+          <w:sz w:val="22"/>
+          <w:szCs w:val="22"/>
+          <w:lang w:val="es-CO"/>
+        </w:rPr>
+      </w:pPr>
+      <w:r>
+        <w:rPr>
+          <w:rFonts w:ascii="Arial" w:hAnsi="Arial" w:cs="Arial"/>
+          <w:sz w:val="22"/>
+          <w:szCs w:val="22"/>
+          <w:lang w:val="es-CO"/>
+        </w:rPr>
+        <w:t xml:space="preserve">Eliminación de términos vagos: </w:t>
+      </w:r>
+    </w:p>
+    <w:p>
+      <w:pPr>
+        <w:jc w:val="both"/>
+        <w:rPr>
+          <w:rFonts w:ascii="Arial" w:hAnsi="Arial" w:cs="Arial"/>
+          <w:sz w:val="22"/>
+          <w:szCs w:val="22"/>
+          <w:lang w:val="es-CO"/>
+        </w:rPr>
+      </w:pPr>
+    </w:p>
+    <w:p>
+      <w:pPr>
+        <w:pStyle w:val="Prrafodelista"/>
+        <w:numPr>
+          <w:ilvl w:val="0"/>
+          <w:numId w:val="19"/>
+        </w:numPr>
+        <w:jc w:val="both"/>
+        <w:rPr>
+          <w:rFonts w:ascii="Arial" w:hAnsi="Arial" w:cs="Arial"/>
+          <w:sz w:val="22"/>
+          <w:szCs w:val="22"/>
+          <w:lang w:val="es-CO"/>
+        </w:rPr>
+      </w:pPr>
+      <w:r>
+        <w:rPr>
+          <w:rFonts w:ascii="Arial" w:hAnsi="Arial" w:cs="Arial"/>
+          <w:sz w:val="22"/>
+          <w:szCs w:val="22"/>
+          <w:lang w:val="es-CO"/>
+        </w:rPr>
+        <w:t>Se eliminan términos como "motivar" y "experiencias de aprendizaje significativo", que pueden ser interpretados de manera subjetiva, en favor de una redacción más concreta y orientada a resultados.</w:t>
+      </w:r>
+    </w:p>
+    <w:p>
+      <w:pPr>
+        <w:jc w:val="both"/>
+        <w:rPr>
+          <w:rFonts w:ascii="Arial" w:hAnsi="Arial" w:cs="Arial"/>
+          <w:sz w:val="22"/>
+          <w:szCs w:val="22"/>
+          <w:lang w:val="es-CO"/>
+        </w:rPr>
+      </w:pPr>
+    </w:p>
+    <w:p>
+      <w:pPr>
+        <w:jc w:val="both"/>
+        <w:rPr>
+          <w:rFonts w:ascii="Arial" w:hAnsi="Arial" w:cs="Arial"/>
+          <w:sz w:val="22"/>
+          <w:szCs w:val="22"/>
+          <w:lang w:val="es-CO"/>
+        </w:rPr>
+      </w:pPr>
+      <w:r>
+        <w:rPr>
+          <w:rFonts w:ascii="Arial" w:hAnsi="Arial" w:cs="Arial"/>
+          <w:sz w:val="22"/>
+          <w:szCs w:val="22"/>
+          <w:lang w:val="es-CO"/>
+        </w:rPr>
+        <w:t xml:space="preserve">Inclusión de "comprensión sólida": </w:t>
+      </w:r>
+    </w:p>
+    <w:p>
+      <w:pPr>
+        <w:jc w:val="both"/>
+        <w:rPr>
+          <w:rFonts w:ascii="Arial" w:hAnsi="Arial" w:cs="Arial"/>
+          <w:sz w:val="22"/>
+          <w:szCs w:val="22"/>
+          <w:lang w:val="es-CO"/>
+        </w:rPr>
+      </w:pPr>
+    </w:p>
+    <w:p>
+      <w:pPr>
+        <w:pStyle w:val="Prrafodelista"/>
+        <w:numPr>
+          <w:ilvl w:val="0"/>
+          <w:numId w:val="18"/>
+        </w:numPr>
+        <w:jc w:val="both"/>
+        <w:rPr>
+          <w:rFonts w:ascii="Arial" w:hAnsi="Arial" w:cs="Arial"/>
+          <w:sz w:val="22"/>
+          <w:szCs w:val="22"/>
+          <w:lang w:val="es-CO"/>
+        </w:rPr>
+      </w:pPr>
+      <w:r>
+        <w:rPr>
+          <w:rFonts w:ascii="Arial" w:hAnsi="Arial" w:cs="Arial"/>
+          <w:sz w:val="22"/>
+          <w:szCs w:val="22"/>
+          <w:lang w:val="es-CO"/>
+        </w:rPr>
+        <w:t>Se añade la idea de desarrollar una "comprensión sólida" de las ciencias básicas y las matemáticas, lo que sugiere un enfoque en el dominio del contenido.</w:t>
+      </w:r>
+    </w:p>
+    <w:p>
+      <w:pPr>
+        <w:jc w:val="both"/>
+        <w:rPr>
+          <w:rFonts w:ascii="Arial" w:hAnsi="Arial" w:cs="Arial"/>
+          <w:sz w:val="22"/>
+          <w:szCs w:val="22"/>
+          <w:lang w:val="es-CO"/>
+        </w:rPr>
+      </w:pPr>
+    </w:p>
+    <w:p>
+      <w:pPr>
+        <w:jc w:val="both"/>
+        <w:rPr>
+          <w:rFonts w:ascii="Arial" w:hAnsi="Arial" w:cs="Arial"/>
+          <w:sz w:val="22"/>
+          <w:szCs w:val="22"/>
+          <w:lang w:val="es-CO"/>
+        </w:rPr>
+      </w:pPr>
+      <w:r>
+        <w:rPr>
+          <w:rFonts w:ascii="Arial" w:hAnsi="Arial" w:cs="Arial"/>
+          <w:sz w:val="22"/>
+          <w:szCs w:val="22"/>
+          <w:lang w:val="es-CO"/>
+        </w:rPr>
+        <w:t xml:space="preserve">Expansión del concepto de "entorno educativo": </w:t>
+      </w:r>
+    </w:p>
+    <w:p>
+      <w:pPr>
+        <w:jc w:val="both"/>
+        <w:rPr>
+          <w:rFonts w:ascii="Arial" w:hAnsi="Arial" w:cs="Arial"/>
+          <w:sz w:val="22"/>
+          <w:szCs w:val="22"/>
+          <w:lang w:val="es-CO"/>
+        </w:rPr>
+      </w:pPr>
+    </w:p>
+    <w:p>
+      <w:pPr>
+        <w:pStyle w:val="Prrafodelista"/>
+        <w:numPr>
+          <w:ilvl w:val="0"/>
+          <w:numId w:val="17"/>
+        </w:numPr>
+        <w:jc w:val="both"/>
+        <w:rPr>
+          <w:rFonts w:ascii="Arial" w:hAnsi="Arial" w:cs="Arial"/>
+          <w:sz w:val="22"/>
+          <w:szCs w:val="22"/>
+          <w:lang w:val="es-CO"/>
+        </w:rPr>
+      </w:pPr>
+      <w:r>
+        <w:rPr>
+          <w:rFonts w:ascii="Arial" w:hAnsi="Arial" w:cs="Arial"/>
+          <w:sz w:val="22"/>
+          <w:szCs w:val="22"/>
+          <w:lang w:val="es-CO"/>
+        </w:rPr>
+        <w:t>Se expande el concepto de "entorno educativo" para incluir elementos de dinamismo y estimulación, lo que sugiere un enfoque más holístico en la creación de un ambiente propicio para el aprendizaje.</w:t>
+      </w:r>
+    </w:p>
+    <w:p>
+      <w:pPr>
+        <w:jc w:val="both"/>
+        <w:rPr>
+          <w:rFonts w:ascii="Arial" w:hAnsi="Arial" w:cs="Arial"/>
+          <w:sz w:val="22"/>
+          <w:szCs w:val="22"/>
+          <w:lang w:val="es-CO"/>
+        </w:rPr>
+      </w:pPr>
+    </w:p>
+    <w:p>
+      <w:pPr>
+        <w:jc w:val="both"/>
+        <w:rPr>
+          <w:rFonts w:ascii="Arial" w:hAnsi="Arial" w:cs="Arial"/>
+          <w:sz w:val="22"/>
+          <w:szCs w:val="22"/>
+          <w:lang w:val="es-CO"/>
+        </w:rPr>
+      </w:pPr>
+      <w:r>
+        <w:rPr>
+          <w:rFonts w:ascii="Arial" w:hAnsi="Arial" w:cs="Arial"/>
+          <w:sz w:val="22"/>
+          <w:szCs w:val="22"/>
+          <w:lang w:val="es-CO"/>
+        </w:rPr>
+        <w:t xml:space="preserve">Mayor énfasis en la efectividad: </w:t>
+      </w:r>
+    </w:p>
+    <w:p>
+      <w:pPr>
+        <w:jc w:val="both"/>
+        <w:rPr>
+          <w:rFonts w:ascii="Arial" w:hAnsi="Arial" w:cs="Arial"/>
+          <w:sz w:val="22"/>
+          <w:szCs w:val="22"/>
+          <w:lang w:val="es-CO"/>
+        </w:rPr>
+      </w:pPr>
+    </w:p>
+    <w:p>
+      <w:pPr>
+        <w:pStyle w:val="Prrafodelista"/>
+        <w:numPr>
+          <w:ilvl w:val="0"/>
+          <w:numId w:val="17"/>
+        </w:numPr>
+        <w:jc w:val="both"/>
+        <w:rPr>
+          <w:rFonts w:ascii="Arial" w:hAnsi="Arial" w:cs="Arial"/>
+          <w:sz w:val="22"/>
+          <w:szCs w:val="22"/>
+          <w:lang w:val="es-CO"/>
+        </w:rPr>
+      </w:pPr>
+      <w:r>
+        <w:rPr>
+          <w:rFonts w:ascii="Arial" w:hAnsi="Arial" w:cs="Arial"/>
+          <w:sz w:val="22"/>
+          <w:szCs w:val="22"/>
+          <w:lang w:val="es-CO"/>
+        </w:rPr>
+        <w:t>Se agrega la palabra "efectiva" para resaltar la importancia de la gestión del conocimiento como una habilidad práctica y utilizable en la vida cotidiana.</w:t>
+      </w:r>
+    </w:p>
+    <w:p>
+      <w:pPr>
+        <w:jc w:val="both"/>
+        <w:rPr>
+          <w:rFonts w:ascii="Arial" w:hAnsi="Arial" w:cs="Arial"/>
+          <w:sz w:val="22"/>
+          <w:szCs w:val="22"/>
+        </w:rPr>
+      </w:pPr>
+    </w:p>
+    <w:p>
+      <w:pPr>
+        <w:jc w:val="both"/>
+        <w:rPr>
+          <w:rFonts w:ascii="Arial" w:hAnsi="Arial" w:cs="Arial"/>
+          <w:sz w:val="22"/>
+          <w:szCs w:val="22"/>
+        </w:rPr>
+      </w:pPr>
+    </w:p>
+    <w:p>
+      <w:pPr>
+        <w:jc w:val="both"/>
+        <w:rPr>
+          <w:rFonts w:ascii="Arial" w:hAnsi="Arial" w:cs="Arial"/>
+          <w:sz w:val="22"/>
+          <w:szCs w:val="22"/>
+        </w:rPr>
+      </w:pPr>
+    </w:p>
+    <w:p>
+      <w:pPr>
+        <w:jc w:val="both"/>
+        <w:rPr>
+          <w:rFonts w:ascii="Arial" w:hAnsi="Arial" w:cs="Arial"/>
+          <w:sz w:val="22"/>
+          <w:szCs w:val="22"/>
+        </w:rPr>
+      </w:pPr>
     </w:p>
     <w:p>
       <w:pPr>
@@ -1487,6 +2444,119 @@
     </w:lvl>
   </w:abstractNum>
   <w:abstractNum w:abstractNumId="2" w15:restartNumberingAfterBreak="0">
+    <w:nsid w:val="0E6C7B80"/>
+    <w:multiLevelType w:val="hybridMultilevel"/>
+    <w:tmpl w:val="42842896"/>
+    <w:lvl w:ilvl="0" w:tplc="040A0001">
+      <w:start w:val="1"/>
+      <w:numFmt w:val="bullet"/>
+      <w:lvlText w:val=""/>
+      <w:lvlJc w:val="left"/>
+      <w:pPr>
+        <w:ind w:left="720" w:hanging="360"/>
+      </w:pPr>
+      <w:rPr>
+        <w:rFonts w:ascii="Symbol" w:hAnsi="Symbol" w:hint="default"/>
+      </w:rPr>
+    </w:lvl>
+    <w:lvl w:ilvl="1" w:tplc="040A0003" w:tentative="1">
+      <w:start w:val="1"/>
+      <w:numFmt w:val="bullet"/>
+      <w:lvlText w:val="o"/>
+      <w:lvlJc w:val="left"/>
+      <w:pPr>
+        <w:ind w:left="1440" w:hanging="360"/>
+      </w:pPr>
+      <w:rPr>
+        <w:rFonts w:ascii="Courier New" w:hAnsi="Courier New" w:cs="Courier New" w:hint="default"/>
+      </w:rPr>
+    </w:lvl>
+    <w:lvl w:ilvl="2" w:tplc="040A0005" w:tentative="1">
+      <w:start w:val="1"/>
+      <w:numFmt w:val="bullet"/>
+      <w:lvlText w:val=""/>
+      <w:lvlJc w:val="left"/>
+      <w:pPr>
+        <w:ind w:left="2160" w:hanging="360"/>
+      </w:pPr>
+      <w:rPr>
+        <w:rFonts w:ascii="Wingdings" w:hAnsi="Wingdings" w:hint="default"/>
+      </w:rPr>
+    </w:lvl>
+    <w:lvl w:ilvl="3" w:tplc="040A0001" w:tentative="1">
+      <w:start w:val="1"/>
+      <w:numFmt w:val="bullet"/>
+      <w:lvlText w:val=""/>
+      <w:lvlJc w:val="left"/>
+      <w:pPr>
+        <w:ind w:left="2880" w:hanging="360"/>
+      </w:pPr>
+      <w:rPr>
+        <w:rFonts w:ascii="Symbol" w:hAnsi="Symbol" w:hint="default"/>
+      </w:rPr>
+    </w:lvl>
+    <w:lvl w:ilvl="4" w:tplc="040A0003" w:tentative="1">
+      <w:start w:val="1"/>
+      <w:numFmt w:val="bullet"/>
+      <w:lvlText w:val="o"/>
+      <w:lvlJc w:val="left"/>
+      <w:pPr>
+        <w:ind w:left="3600" w:hanging="360"/>
+      </w:pPr>
+      <w:rPr>
+        <w:rFonts w:ascii="Courier New" w:hAnsi="Courier New" w:cs="Courier New" w:hint="default"/>
+      </w:rPr>
+    </w:lvl>
+    <w:lvl w:ilvl="5" w:tplc="040A0005" w:tentative="1">
+      <w:start w:val="1"/>
+      <w:numFmt w:val="bullet"/>
+      <w:lvlText w:val=""/>
+      <w:lvlJc w:val="left"/>
+      <w:pPr>
+        <w:ind w:left="4320" w:hanging="360"/>
+      </w:pPr>
+      <w:rPr>
+        <w:rFonts w:ascii="Wingdings" w:hAnsi="Wingdings" w:hint="default"/>
+      </w:rPr>
+    </w:lvl>
+    <w:lvl w:ilvl="6" w:tplc="040A0001" w:tentative="1">
+      <w:start w:val="1"/>
+      <w:numFmt w:val="bullet"/>
+      <w:lvlText w:val=""/>
+      <w:lvlJc w:val="left"/>
+      <w:pPr>
+        <w:ind w:left="5040" w:hanging="360"/>
+      </w:pPr>
+      <w:rPr>
+        <w:rFonts w:ascii="Symbol" w:hAnsi="Symbol" w:hint="default"/>
+      </w:rPr>
+    </w:lvl>
+    <w:lvl w:ilvl="7" w:tplc="040A0003" w:tentative="1">
+      <w:start w:val="1"/>
+      <w:numFmt w:val="bullet"/>
+      <w:lvlText w:val="o"/>
+      <w:lvlJc w:val="left"/>
+      <w:pPr>
+        <w:ind w:left="5760" w:hanging="360"/>
+      </w:pPr>
+      <w:rPr>
+        <w:rFonts w:ascii="Courier New" w:hAnsi="Courier New" w:cs="Courier New" w:hint="default"/>
+      </w:rPr>
+    </w:lvl>
+    <w:lvl w:ilvl="8" w:tplc="040A0005" w:tentative="1">
+      <w:start w:val="1"/>
+      <w:numFmt w:val="bullet"/>
+      <w:lvlText w:val=""/>
+      <w:lvlJc w:val="left"/>
+      <w:pPr>
+        <w:ind w:left="6480" w:hanging="360"/>
+      </w:pPr>
+      <w:rPr>
+        <w:rFonts w:ascii="Wingdings" w:hAnsi="Wingdings" w:hint="default"/>
+      </w:rPr>
+    </w:lvl>
+  </w:abstractNum>
+  <w:abstractNum w:abstractNumId="3" w15:restartNumberingAfterBreak="0">
     <w:nsid w:val="0EF73DAD"/>
     <w:multiLevelType w:val="hybridMultilevel"/>
     <w:tmpl w:val="D33C2548"/>
@@ -1599,7 +2669,7 @@
       </w:rPr>
     </w:lvl>
   </w:abstractNum>
-  <w:abstractNum w:abstractNumId="3" w15:restartNumberingAfterBreak="0">
+  <w:abstractNum w:abstractNumId="4" w15:restartNumberingAfterBreak="0">
     <w:nsid w:val="1109455D"/>
     <w:multiLevelType w:val="hybridMultilevel"/>
     <w:tmpl w:val="E63A046A"/>
@@ -1739,7 +2809,7 @@
       </w:rPr>
     </w:lvl>
   </w:abstractNum>
-  <w:abstractNum w:abstractNumId="4" w15:restartNumberingAfterBreak="0">
+  <w:abstractNum w:abstractNumId="5" w15:restartNumberingAfterBreak="0">
     <w:nsid w:val="13A26755"/>
     <w:multiLevelType w:val="hybridMultilevel"/>
     <w:tmpl w:val="81BC6D28"/>
@@ -1852,7 +2922,7 @@
       </w:rPr>
     </w:lvl>
   </w:abstractNum>
-  <w:abstractNum w:abstractNumId="5" w15:restartNumberingAfterBreak="0">
+  <w:abstractNum w:abstractNumId="6" w15:restartNumberingAfterBreak="0">
     <w:nsid w:val="189C51A0"/>
     <w:multiLevelType w:val="hybridMultilevel"/>
     <w:tmpl w:val="4EB4A7B6"/>
@@ -1965,7 +3035,7 @@
       </w:rPr>
     </w:lvl>
   </w:abstractNum>
-  <w:abstractNum w:abstractNumId="6" w15:restartNumberingAfterBreak="0">
+  <w:abstractNum w:abstractNumId="7" w15:restartNumberingAfterBreak="0">
     <w:nsid w:val="18C60FC0"/>
     <w:multiLevelType w:val="hybridMultilevel"/>
     <w:tmpl w:val="F2F2AE6E"/>
@@ -2079,7 +3149,7 @@
       </w:rPr>
     </w:lvl>
   </w:abstractNum>
-  <w:abstractNum w:abstractNumId="7" w15:restartNumberingAfterBreak="0">
+  <w:abstractNum w:abstractNumId="8" w15:restartNumberingAfterBreak="0">
     <w:nsid w:val="1AF976DD"/>
     <w:multiLevelType w:val="hybridMultilevel"/>
     <w:tmpl w:val="C84EE744"/>
@@ -2193,7 +3263,7 @@
       </w:rPr>
     </w:lvl>
   </w:abstractNum>
-  <w:abstractNum w:abstractNumId="8" w15:restartNumberingAfterBreak="0">
+  <w:abstractNum w:abstractNumId="9" w15:restartNumberingAfterBreak="0">
     <w:nsid w:val="1B3B527D"/>
     <w:multiLevelType w:val="hybridMultilevel"/>
     <w:tmpl w:val="56B48A8C"/>
@@ -2307,7 +3377,120 @@
       </w:rPr>
     </w:lvl>
   </w:abstractNum>
-  <w:abstractNum w:abstractNumId="9" w15:restartNumberingAfterBreak="0">
+  <w:abstractNum w:abstractNumId="10" w15:restartNumberingAfterBreak="0">
+    <w:nsid w:val="1EB36F81"/>
+    <w:multiLevelType w:val="hybridMultilevel"/>
+    <w:tmpl w:val="0AE07F16"/>
+    <w:lvl w:ilvl="0" w:tplc="040A0001">
+      <w:start w:val="1"/>
+      <w:numFmt w:val="bullet"/>
+      <w:lvlText w:val=""/>
+      <w:lvlJc w:val="left"/>
+      <w:pPr>
+        <w:ind w:left="720" w:hanging="360"/>
+      </w:pPr>
+      <w:rPr>
+        <w:rFonts w:ascii="Symbol" w:hAnsi="Symbol" w:hint="default"/>
+      </w:rPr>
+    </w:lvl>
+    <w:lvl w:ilvl="1" w:tplc="040A0003" w:tentative="1">
+      <w:start w:val="1"/>
+      <w:numFmt w:val="bullet"/>
+      <w:lvlText w:val="o"/>
+      <w:lvlJc w:val="left"/>
+      <w:pPr>
+        <w:ind w:left="1440" w:hanging="360"/>
+      </w:pPr>
+      <w:rPr>
+        <w:rFonts w:ascii="Courier New" w:hAnsi="Courier New" w:cs="Courier New" w:hint="default"/>
+      </w:rPr>
+    </w:lvl>
+    <w:lvl w:ilvl="2" w:tplc="040A0005" w:tentative="1">
+      <w:start w:val="1"/>
+      <w:numFmt w:val="bullet"/>
+      <w:lvlText w:val=""/>
+      <w:lvlJc w:val="left"/>
+      <w:pPr>
+        <w:ind w:left="2160" w:hanging="360"/>
+      </w:pPr>
+      <w:rPr>
+        <w:rFonts w:ascii="Wingdings" w:hAnsi="Wingdings" w:hint="default"/>
+      </w:rPr>
+    </w:lvl>
+    <w:lvl w:ilvl="3" w:tplc="040A0001" w:tentative="1">
+      <w:start w:val="1"/>
+      <w:numFmt w:val="bullet"/>
+      <w:lvlText w:val=""/>
+      <w:lvlJc w:val="left"/>
+      <w:pPr>
+        <w:ind w:left="2880" w:hanging="360"/>
+      </w:pPr>
+      <w:rPr>
+        <w:rFonts w:ascii="Symbol" w:hAnsi="Symbol" w:hint="default"/>
+      </w:rPr>
+    </w:lvl>
+    <w:lvl w:ilvl="4" w:tplc="040A0003" w:tentative="1">
+      <w:start w:val="1"/>
+      <w:numFmt w:val="bullet"/>
+      <w:lvlText w:val="o"/>
+      <w:lvlJc w:val="left"/>
+      <w:pPr>
+        <w:ind w:left="3600" w:hanging="360"/>
+      </w:pPr>
+      <w:rPr>
+        <w:rFonts w:ascii="Courier New" w:hAnsi="Courier New" w:cs="Courier New" w:hint="default"/>
+      </w:rPr>
+    </w:lvl>
+    <w:lvl w:ilvl="5" w:tplc="040A0005" w:tentative="1">
+      <w:start w:val="1"/>
+      <w:numFmt w:val="bullet"/>
+      <w:lvlText w:val=""/>
+      <w:lvlJc w:val="left"/>
+      <w:pPr>
+        <w:ind w:left="4320" w:hanging="360"/>
+      </w:pPr>
+      <w:rPr>
+        <w:rFonts w:ascii="Wingdings" w:hAnsi="Wingdings" w:hint="default"/>
+      </w:rPr>
+    </w:lvl>
+    <w:lvl w:ilvl="6" w:tplc="040A0001" w:tentative="1">
+      <w:start w:val="1"/>
+      <w:numFmt w:val="bullet"/>
+      <w:lvlText w:val=""/>
+      <w:lvlJc w:val="left"/>
+      <w:pPr>
+        <w:ind w:left="5040" w:hanging="360"/>
+      </w:pPr>
+      <w:rPr>
+        <w:rFonts w:ascii="Symbol" w:hAnsi="Symbol" w:hint="default"/>
+      </w:rPr>
+    </w:lvl>
+    <w:lvl w:ilvl="7" w:tplc="040A0003" w:tentative="1">
+      <w:start w:val="1"/>
+      <w:numFmt w:val="bullet"/>
+      <w:lvlText w:val="o"/>
+      <w:lvlJc w:val="left"/>
+      <w:pPr>
+        <w:ind w:left="5760" w:hanging="360"/>
+      </w:pPr>
+      <w:rPr>
+        <w:rFonts w:ascii="Courier New" w:hAnsi="Courier New" w:cs="Courier New" w:hint="default"/>
+      </w:rPr>
+    </w:lvl>
+    <w:lvl w:ilvl="8" w:tplc="040A0005" w:tentative="1">
+      <w:start w:val="1"/>
+      <w:numFmt w:val="bullet"/>
+      <w:lvlText w:val=""/>
+      <w:lvlJc w:val="left"/>
+      <w:pPr>
+        <w:ind w:left="6480" w:hanging="360"/>
+      </w:pPr>
+      <w:rPr>
+        <w:rFonts w:ascii="Wingdings" w:hAnsi="Wingdings" w:hint="default"/>
+      </w:rPr>
+    </w:lvl>
+  </w:abstractNum>
+  <w:abstractNum w:abstractNumId="11" w15:restartNumberingAfterBreak="0">
     <w:nsid w:val="27A22A86"/>
     <w:multiLevelType w:val="hybridMultilevel"/>
     <w:tmpl w:val="1A8601F4"/>
@@ -2421,7 +3604,7 @@
       </w:rPr>
     </w:lvl>
   </w:abstractNum>
-  <w:abstractNum w:abstractNumId="10" w15:restartNumberingAfterBreak="0">
+  <w:abstractNum w:abstractNumId="12" w15:restartNumberingAfterBreak="0">
     <w:nsid w:val="2886649C"/>
     <w:multiLevelType w:val="hybridMultilevel"/>
     <w:tmpl w:val="D35287B4"/>
@@ -2534,7 +3717,120 @@
       </w:rPr>
     </w:lvl>
   </w:abstractNum>
-  <w:abstractNum w:abstractNumId="11" w15:restartNumberingAfterBreak="0">
+  <w:abstractNum w:abstractNumId="13" w15:restartNumberingAfterBreak="0">
+    <w:nsid w:val="32F17889"/>
+    <w:multiLevelType w:val="hybridMultilevel"/>
+    <w:tmpl w:val="CB0C4602"/>
+    <w:lvl w:ilvl="0" w:tplc="040A0001">
+      <w:start w:val="1"/>
+      <w:numFmt w:val="bullet"/>
+      <w:lvlText w:val=""/>
+      <w:lvlJc w:val="left"/>
+      <w:pPr>
+        <w:ind w:left="720" w:hanging="360"/>
+      </w:pPr>
+      <w:rPr>
+        <w:rFonts w:ascii="Symbol" w:hAnsi="Symbol" w:hint="default"/>
+      </w:rPr>
+    </w:lvl>
+    <w:lvl w:ilvl="1" w:tplc="040A0003" w:tentative="1">
+      <w:start w:val="1"/>
+      <w:numFmt w:val="bullet"/>
+      <w:lvlText w:val="o"/>
+      <w:lvlJc w:val="left"/>
+      <w:pPr>
+        <w:ind w:left="1440" w:hanging="360"/>
+      </w:pPr>
+      <w:rPr>
+        <w:rFonts w:ascii="Courier New" w:hAnsi="Courier New" w:cs="Courier New" w:hint="default"/>
+      </w:rPr>
+    </w:lvl>
+    <w:lvl w:ilvl="2" w:tplc="040A0005" w:tentative="1">
+      <w:start w:val="1"/>
+      <w:numFmt w:val="bullet"/>
+      <w:lvlText w:val=""/>
+      <w:lvlJc w:val="left"/>
+      <w:pPr>
+        <w:ind w:left="2160" w:hanging="360"/>
+      </w:pPr>
+      <w:rPr>
+        <w:rFonts w:ascii="Wingdings" w:hAnsi="Wingdings" w:hint="default"/>
+      </w:rPr>
+    </w:lvl>
+    <w:lvl w:ilvl="3" w:tplc="040A0001" w:tentative="1">
+      <w:start w:val="1"/>
+      <w:numFmt w:val="bullet"/>
+      <w:lvlText w:val=""/>
+      <w:lvlJc w:val="left"/>
+      <w:pPr>
+        <w:ind w:left="2880" w:hanging="360"/>
+      </w:pPr>
+      <w:rPr>
+        <w:rFonts w:ascii="Symbol" w:hAnsi="Symbol" w:hint="default"/>
+      </w:rPr>
+    </w:lvl>
+    <w:lvl w:ilvl="4" w:tplc="040A0003" w:tentative="1">
+      <w:start w:val="1"/>
+      <w:numFmt w:val="bullet"/>
+      <w:lvlText w:val="o"/>
+      <w:lvlJc w:val="left"/>
+      <w:pPr>
+        <w:ind w:left="3600" w:hanging="360"/>
+      </w:pPr>
+      <w:rPr>
+        <w:rFonts w:ascii="Courier New" w:hAnsi="Courier New" w:cs="Courier New" w:hint="default"/>
+      </w:rPr>
+    </w:lvl>
+    <w:lvl w:ilvl="5" w:tplc="040A0005" w:tentative="1">
+      <w:start w:val="1"/>
+      <w:numFmt w:val="bullet"/>
+      <w:lvlText w:val=""/>
+      <w:lvlJc w:val="left"/>
+      <w:pPr>
+        <w:ind w:left="4320" w:hanging="360"/>
+      </w:pPr>
+      <w:rPr>
+        <w:rFonts w:ascii="Wingdings" w:hAnsi="Wingdings" w:hint="default"/>
+      </w:rPr>
+    </w:lvl>
+    <w:lvl w:ilvl="6" w:tplc="040A0001" w:tentative="1">
+      <w:start w:val="1"/>
+      <w:numFmt w:val="bullet"/>
+      <w:lvlText w:val=""/>
+      <w:lvlJc w:val="left"/>
+      <w:pPr>
+        <w:ind w:left="5040" w:hanging="360"/>
+      </w:pPr>
+      <w:rPr>
+        <w:rFonts w:ascii="Symbol" w:hAnsi="Symbol" w:hint="default"/>
+      </w:rPr>
+    </w:lvl>
+    <w:lvl w:ilvl="7" w:tplc="040A0003" w:tentative="1">
+      <w:start w:val="1"/>
+      <w:numFmt w:val="bullet"/>
+      <w:lvlText w:val="o"/>
+      <w:lvlJc w:val="left"/>
+      <w:pPr>
+        <w:ind w:left="5760" w:hanging="360"/>
+      </w:pPr>
+      <w:rPr>
+        <w:rFonts w:ascii="Courier New" w:hAnsi="Courier New" w:cs="Courier New" w:hint="default"/>
+      </w:rPr>
+    </w:lvl>
+    <w:lvl w:ilvl="8" w:tplc="040A0005" w:tentative="1">
+      <w:start w:val="1"/>
+      <w:numFmt w:val="bullet"/>
+      <w:lvlText w:val=""/>
+      <w:lvlJc w:val="left"/>
+      <w:pPr>
+        <w:ind w:left="6480" w:hanging="360"/>
+      </w:pPr>
+      <w:rPr>
+        <w:rFonts w:ascii="Wingdings" w:hAnsi="Wingdings" w:hint="default"/>
+      </w:rPr>
+    </w:lvl>
+  </w:abstractNum>
+  <w:abstractNum w:abstractNumId="14" w15:restartNumberingAfterBreak="0">
     <w:nsid w:val="39ED7349"/>
     <w:multiLevelType w:val="hybridMultilevel"/>
     <w:tmpl w:val="2AF69DDE"/>
@@ -2647,7 +3943,7 @@
       </w:rPr>
     </w:lvl>
   </w:abstractNum>
-  <w:abstractNum w:abstractNumId="12" w15:restartNumberingAfterBreak="0">
+  <w:abstractNum w:abstractNumId="15" w15:restartNumberingAfterBreak="0">
     <w:nsid w:val="3C0A0D78"/>
     <w:multiLevelType w:val="hybridMultilevel"/>
     <w:tmpl w:val="AAB43DD8"/>
@@ -2788,7 +4084,7 @@
       </w:rPr>
     </w:lvl>
   </w:abstractNum>
-  <w:abstractNum w:abstractNumId="13" w15:restartNumberingAfterBreak="0">
+  <w:abstractNum w:abstractNumId="16" w15:restartNumberingAfterBreak="0">
     <w:nsid w:val="44F53CB3"/>
     <w:multiLevelType w:val="hybridMultilevel"/>
     <w:tmpl w:val="9DFEB6CC"/>
@@ -2902,7 +4198,346 @@
       </w:rPr>
     </w:lvl>
   </w:abstractNum>
-  <w:abstractNum w:abstractNumId="14" w15:restartNumberingAfterBreak="0">
+  <w:abstractNum w:abstractNumId="17" w15:restartNumberingAfterBreak="0">
+    <w:nsid w:val="502B4262"/>
+    <w:multiLevelType w:val="hybridMultilevel"/>
+    <w:tmpl w:val="C444F33A"/>
+    <w:lvl w:ilvl="0" w:tplc="040A0001">
+      <w:start w:val="1"/>
+      <w:numFmt w:val="bullet"/>
+      <w:lvlText w:val=""/>
+      <w:lvlJc w:val="left"/>
+      <w:pPr>
+        <w:ind w:left="720" w:hanging="360"/>
+      </w:pPr>
+      <w:rPr>
+        <w:rFonts w:ascii="Symbol" w:hAnsi="Symbol" w:hint="default"/>
+      </w:rPr>
+    </w:lvl>
+    <w:lvl w:ilvl="1" w:tplc="040A0003" w:tentative="1">
+      <w:start w:val="1"/>
+      <w:numFmt w:val="bullet"/>
+      <w:lvlText w:val="o"/>
+      <w:lvlJc w:val="left"/>
+      <w:pPr>
+        <w:ind w:left="1440" w:hanging="360"/>
+      </w:pPr>
+      <w:rPr>
+        <w:rFonts w:ascii="Courier New" w:hAnsi="Courier New" w:cs="Courier New" w:hint="default"/>
+      </w:rPr>
+    </w:lvl>
+    <w:lvl w:ilvl="2" w:tplc="040A0005" w:tentative="1">
+      <w:start w:val="1"/>
+      <w:numFmt w:val="bullet"/>
+      <w:lvlText w:val=""/>
+      <w:lvlJc w:val="left"/>
+      <w:pPr>
+        <w:ind w:left="2160" w:hanging="360"/>
+      </w:pPr>
+      <w:rPr>
+        <w:rFonts w:ascii="Wingdings" w:hAnsi="Wingdings" w:hint="default"/>
+      </w:rPr>
+    </w:lvl>
+    <w:lvl w:ilvl="3" w:tplc="040A0001" w:tentative="1">
+      <w:start w:val="1"/>
+      <w:numFmt w:val="bullet"/>
+      <w:lvlText w:val=""/>
+      <w:lvlJc w:val="left"/>
+      <w:pPr>
+        <w:ind w:left="2880" w:hanging="360"/>
+      </w:pPr>
+      <w:rPr>
+        <w:rFonts w:ascii="Symbol" w:hAnsi="Symbol" w:hint="default"/>
+      </w:rPr>
+    </w:lvl>
+    <w:lvl w:ilvl="4" w:tplc="040A0003" w:tentative="1">
+      <w:start w:val="1"/>
+      <w:numFmt w:val="bullet"/>
+      <w:lvlText w:val="o"/>
+      <w:lvlJc w:val="left"/>
+      <w:pPr>
+        <w:ind w:left="3600" w:hanging="360"/>
+      </w:pPr>
+      <w:rPr>
+        <w:rFonts w:ascii="Courier New" w:hAnsi="Courier New" w:cs="Courier New" w:hint="default"/>
+      </w:rPr>
+    </w:lvl>
+    <w:lvl w:ilvl="5" w:tplc="040A0005" w:tentative="1">
+      <w:start w:val="1"/>
+      <w:numFmt w:val="bullet"/>
+      <w:lvlText w:val=""/>
+      <w:lvlJc w:val="left"/>
+      <w:pPr>
+        <w:ind w:left="4320" w:hanging="360"/>
+      </w:pPr>
+      <w:rPr>
+        <w:rFonts w:ascii="Wingdings" w:hAnsi="Wingdings" w:hint="default"/>
+      </w:rPr>
+    </w:lvl>
+    <w:lvl w:ilvl="6" w:tplc="040A0001" w:tentative="1">
+      <w:start w:val="1"/>
+      <w:numFmt w:val="bullet"/>
+      <w:lvlText w:val=""/>
+      <w:lvlJc w:val="left"/>
+      <w:pPr>
+        <w:ind w:left="5040" w:hanging="360"/>
+      </w:pPr>
+      <w:rPr>
+        <w:rFonts w:ascii="Symbol" w:hAnsi="Symbol" w:hint="default"/>
+      </w:rPr>
+    </w:lvl>
+    <w:lvl w:ilvl="7" w:tplc="040A0003" w:tentative="1">
+      <w:start w:val="1"/>
+      <w:numFmt w:val="bullet"/>
+      <w:lvlText w:val="o"/>
+      <w:lvlJc w:val="left"/>
+      <w:pPr>
+        <w:ind w:left="5760" w:hanging="360"/>
+      </w:pPr>
+      <w:rPr>
+        <w:rFonts w:ascii="Courier New" w:hAnsi="Courier New" w:cs="Courier New" w:hint="default"/>
+      </w:rPr>
+    </w:lvl>
+    <w:lvl w:ilvl="8" w:tplc="040A0005" w:tentative="1">
+      <w:start w:val="1"/>
+      <w:numFmt w:val="bullet"/>
+      <w:lvlText w:val=""/>
+      <w:lvlJc w:val="left"/>
+      <w:pPr>
+        <w:ind w:left="6480" w:hanging="360"/>
+      </w:pPr>
+      <w:rPr>
+        <w:rFonts w:ascii="Wingdings" w:hAnsi="Wingdings" w:hint="default"/>
+      </w:rPr>
+    </w:lvl>
+  </w:abstractNum>
+  <w:abstractNum w:abstractNumId="18" w15:restartNumberingAfterBreak="0">
+    <w:nsid w:val="51F444DF"/>
+    <w:multiLevelType w:val="hybridMultilevel"/>
+    <w:tmpl w:val="CD4A0732"/>
+    <w:lvl w:ilvl="0" w:tplc="040A0001">
+      <w:start w:val="1"/>
+      <w:numFmt w:val="bullet"/>
+      <w:lvlText w:val=""/>
+      <w:lvlJc w:val="left"/>
+      <w:pPr>
+        <w:ind w:left="720" w:hanging="360"/>
+      </w:pPr>
+      <w:rPr>
+        <w:rFonts w:ascii="Symbol" w:hAnsi="Symbol" w:hint="default"/>
+      </w:rPr>
+    </w:lvl>
+    <w:lvl w:ilvl="1" w:tplc="040A0003" w:tentative="1">
+      <w:start w:val="1"/>
+      <w:numFmt w:val="bullet"/>
+      <w:lvlText w:val="o"/>
+      <w:lvlJc w:val="left"/>
+      <w:pPr>
+        <w:ind w:left="1440" w:hanging="360"/>
+      </w:pPr>
+      <w:rPr>
+        <w:rFonts w:ascii="Courier New" w:hAnsi="Courier New" w:cs="Courier New" w:hint="default"/>
+      </w:rPr>
+    </w:lvl>
+    <w:lvl w:ilvl="2" w:tplc="040A0005" w:tentative="1">
+      <w:start w:val="1"/>
+      <w:numFmt w:val="bullet"/>
+      <w:lvlText w:val=""/>
+      <w:lvlJc w:val="left"/>
+      <w:pPr>
+        <w:ind w:left="2160" w:hanging="360"/>
+      </w:pPr>
+      <w:rPr>
+        <w:rFonts w:ascii="Wingdings" w:hAnsi="Wingdings" w:hint="default"/>
+      </w:rPr>
+    </w:lvl>
+    <w:lvl w:ilvl="3" w:tplc="040A0001" w:tentative="1">
+      <w:start w:val="1"/>
+      <w:numFmt w:val="bullet"/>
+      <w:lvlText w:val=""/>
+      <w:lvlJc w:val="left"/>
+      <w:pPr>
+        <w:ind w:left="2880" w:hanging="360"/>
+      </w:pPr>
+      <w:rPr>
+        <w:rFonts w:ascii="Symbol" w:hAnsi="Symbol" w:hint="default"/>
+      </w:rPr>
+    </w:lvl>
+    <w:lvl w:ilvl="4" w:tplc="040A0003" w:tentative="1">
+      <w:start w:val="1"/>
+      <w:numFmt w:val="bullet"/>
+      <w:lvlText w:val="o"/>
+      <w:lvlJc w:val="left"/>
+      <w:pPr>
+        <w:ind w:left="3600" w:hanging="360"/>
+      </w:pPr>
+      <w:rPr>
+        <w:rFonts w:ascii="Courier New" w:hAnsi="Courier New" w:cs="Courier New" w:hint="default"/>
+      </w:rPr>
+    </w:lvl>
+    <w:lvl w:ilvl="5" w:tplc="040A0005" w:tentative="1">
+      <w:start w:val="1"/>
+      <w:numFmt w:val="bullet"/>
+      <w:lvlText w:val=""/>
+      <w:lvlJc w:val="left"/>
+      <w:pPr>
+        <w:ind w:left="4320" w:hanging="360"/>
+      </w:pPr>
+      <w:rPr>
+        <w:rFonts w:ascii="Wingdings" w:hAnsi="Wingdings" w:hint="default"/>
+      </w:rPr>
+    </w:lvl>
+    <w:lvl w:ilvl="6" w:tplc="040A0001" w:tentative="1">
+      <w:start w:val="1"/>
+      <w:numFmt w:val="bullet"/>
+      <w:lvlText w:val=""/>
+      <w:lvlJc w:val="left"/>
+      <w:pPr>
+        <w:ind w:left="5040" w:hanging="360"/>
+      </w:pPr>
+      <w:rPr>
+        <w:rFonts w:ascii="Symbol" w:hAnsi="Symbol" w:hint="default"/>
+      </w:rPr>
+    </w:lvl>
+    <w:lvl w:ilvl="7" w:tplc="040A0003" w:tentative="1">
+      <w:start w:val="1"/>
+      <w:numFmt w:val="bullet"/>
+      <w:lvlText w:val="o"/>
+      <w:lvlJc w:val="left"/>
+      <w:pPr>
+        <w:ind w:left="5760" w:hanging="360"/>
+      </w:pPr>
+      <w:rPr>
+        <w:rFonts w:ascii="Courier New" w:hAnsi="Courier New" w:cs="Courier New" w:hint="default"/>
+      </w:rPr>
+    </w:lvl>
+    <w:lvl w:ilvl="8" w:tplc="040A0005" w:tentative="1">
+      <w:start w:val="1"/>
+      <w:numFmt w:val="bullet"/>
+      <w:lvlText w:val=""/>
+      <w:lvlJc w:val="left"/>
+      <w:pPr>
+        <w:ind w:left="6480" w:hanging="360"/>
+      </w:pPr>
+      <w:rPr>
+        <w:rFonts w:ascii="Wingdings" w:hAnsi="Wingdings" w:hint="default"/>
+      </w:rPr>
+    </w:lvl>
+  </w:abstractNum>
+  <w:abstractNum w:abstractNumId="19" w15:restartNumberingAfterBreak="0">
+    <w:nsid w:val="569F5A0E"/>
+    <w:multiLevelType w:val="hybridMultilevel"/>
+    <w:tmpl w:val="41084032"/>
+    <w:lvl w:ilvl="0" w:tplc="040A0001">
+      <w:start w:val="1"/>
+      <w:numFmt w:val="bullet"/>
+      <w:lvlText w:val=""/>
+      <w:lvlJc w:val="left"/>
+      <w:pPr>
+        <w:ind w:left="720" w:hanging="360"/>
+      </w:pPr>
+      <w:rPr>
+        <w:rFonts w:ascii="Symbol" w:hAnsi="Symbol" w:hint="default"/>
+      </w:rPr>
+    </w:lvl>
+    <w:lvl w:ilvl="1" w:tplc="040A0003" w:tentative="1">
+      <w:start w:val="1"/>
+      <w:numFmt w:val="bullet"/>
+      <w:lvlText w:val="o"/>
+      <w:lvlJc w:val="left"/>
+      <w:pPr>
+        <w:ind w:left="1440" w:hanging="360"/>
+      </w:pPr>
+      <w:rPr>
+        <w:rFonts w:ascii="Courier New" w:hAnsi="Courier New" w:cs="Courier New" w:hint="default"/>
+      </w:rPr>
+    </w:lvl>
+    <w:lvl w:ilvl="2" w:tplc="040A0005" w:tentative="1">
+      <w:start w:val="1"/>
+      <w:numFmt w:val="bullet"/>
+      <w:lvlText w:val=""/>
+      <w:lvlJc w:val="left"/>
+      <w:pPr>
+        <w:ind w:left="2160" w:hanging="360"/>
+      </w:pPr>
+      <w:rPr>
+        <w:rFonts w:ascii="Wingdings" w:hAnsi="Wingdings" w:hint="default"/>
+      </w:rPr>
+    </w:lvl>
+    <w:lvl w:ilvl="3" w:tplc="040A0001" w:tentative="1">
+      <w:start w:val="1"/>
+      <w:numFmt w:val="bullet"/>
+      <w:lvlText w:val=""/>
+      <w:lvlJc w:val="left"/>
+      <w:pPr>
+        <w:ind w:left="2880" w:hanging="360"/>
+      </w:pPr>
+      <w:rPr>
+        <w:rFonts w:ascii="Symbol" w:hAnsi="Symbol" w:hint="default"/>
+      </w:rPr>
+    </w:lvl>
+    <w:lvl w:ilvl="4" w:tplc="040A0003" w:tentative="1">
+      <w:start w:val="1"/>
+      <w:numFmt w:val="bullet"/>
+      <w:lvlText w:val="o"/>
+      <w:lvlJc w:val="left"/>
+      <w:pPr>
+        <w:ind w:left="3600" w:hanging="360"/>
+      </w:pPr>
+      <w:rPr>
+        <w:rFonts w:ascii="Courier New" w:hAnsi="Courier New" w:cs="Courier New" w:hint="default"/>
+      </w:rPr>
+    </w:lvl>
+    <w:lvl w:ilvl="5" w:tplc="040A0005" w:tentative="1">
+      <w:start w:val="1"/>
+      <w:numFmt w:val="bullet"/>
+      <w:lvlText w:val=""/>
+      <w:lvlJc w:val="left"/>
+      <w:pPr>
+        <w:ind w:left="4320" w:hanging="360"/>
+      </w:pPr>
+      <w:rPr>
+        <w:rFonts w:ascii="Wingdings" w:hAnsi="Wingdings" w:hint="default"/>
+      </w:rPr>
+    </w:lvl>
+    <w:lvl w:ilvl="6" w:tplc="040A0001" w:tentative="1">
+      <w:start w:val="1"/>
+      <w:numFmt w:val="bullet"/>
+      <w:lvlText w:val=""/>
+      <w:lvlJc w:val="left"/>
+      <w:pPr>
+        <w:ind w:left="5040" w:hanging="360"/>
+      </w:pPr>
+      <w:rPr>
+        <w:rFonts w:ascii="Symbol" w:hAnsi="Symbol" w:hint="default"/>
+      </w:rPr>
+    </w:lvl>
+    <w:lvl w:ilvl="7" w:tplc="040A0003" w:tentative="1">
+      <w:start w:val="1"/>
+      <w:numFmt w:val="bullet"/>
+      <w:lvlText w:val="o"/>
+      <w:lvlJc w:val="left"/>
+      <w:pPr>
+        <w:ind w:left="5760" w:hanging="360"/>
+      </w:pPr>
+      <w:rPr>
+        <w:rFonts w:ascii="Courier New" w:hAnsi="Courier New" w:cs="Courier New" w:hint="default"/>
+      </w:rPr>
+    </w:lvl>
+    <w:lvl w:ilvl="8" w:tplc="040A0005" w:tentative="1">
+      <w:start w:val="1"/>
+      <w:numFmt w:val="bullet"/>
+      <w:lvlText w:val=""/>
+      <w:lvlJc w:val="left"/>
+      <w:pPr>
+        <w:ind w:left="6480" w:hanging="360"/>
+      </w:pPr>
+      <w:rPr>
+        <w:rFonts w:ascii="Wingdings" w:hAnsi="Wingdings" w:hint="default"/>
+      </w:rPr>
+    </w:lvl>
+  </w:abstractNum>
+  <w:abstractNum w:abstractNumId="20" w15:restartNumberingAfterBreak="0">
     <w:nsid w:val="6774160A"/>
     <w:multiLevelType w:val="multilevel"/>
     <w:tmpl w:val="EE4A551E"/>
@@ -3026,7 +4661,346 @@
       </w:pPr>
     </w:lvl>
   </w:abstractNum>
-  <w:abstractNum w:abstractNumId="15" w15:restartNumberingAfterBreak="0">
+  <w:abstractNum w:abstractNumId="21" w15:restartNumberingAfterBreak="0">
+    <w:nsid w:val="68816E7B"/>
+    <w:multiLevelType w:val="hybridMultilevel"/>
+    <w:tmpl w:val="4C360342"/>
+    <w:lvl w:ilvl="0" w:tplc="040A0001">
+      <w:start w:val="1"/>
+      <w:numFmt w:val="bullet"/>
+      <w:lvlText w:val=""/>
+      <w:lvlJc w:val="left"/>
+      <w:pPr>
+        <w:ind w:left="720" w:hanging="360"/>
+      </w:pPr>
+      <w:rPr>
+        <w:rFonts w:ascii="Symbol" w:hAnsi="Symbol" w:hint="default"/>
+      </w:rPr>
+    </w:lvl>
+    <w:lvl w:ilvl="1" w:tplc="040A0003" w:tentative="1">
+      <w:start w:val="1"/>
+      <w:numFmt w:val="bullet"/>
+      <w:lvlText w:val="o"/>
+      <w:lvlJc w:val="left"/>
+      <w:pPr>
+        <w:ind w:left="1440" w:hanging="360"/>
+      </w:pPr>
+      <w:rPr>
+        <w:rFonts w:ascii="Courier New" w:hAnsi="Courier New" w:cs="Courier New" w:hint="default"/>
+      </w:rPr>
+    </w:lvl>
+    <w:lvl w:ilvl="2" w:tplc="040A0005" w:tentative="1">
+      <w:start w:val="1"/>
+      <w:numFmt w:val="bullet"/>
+      <w:lvlText w:val=""/>
+      <w:lvlJc w:val="left"/>
+      <w:pPr>
+        <w:ind w:left="2160" w:hanging="360"/>
+      </w:pPr>
+      <w:rPr>
+        <w:rFonts w:ascii="Wingdings" w:hAnsi="Wingdings" w:hint="default"/>
+      </w:rPr>
+    </w:lvl>
+    <w:lvl w:ilvl="3" w:tplc="040A0001" w:tentative="1">
+      <w:start w:val="1"/>
+      <w:numFmt w:val="bullet"/>
+      <w:lvlText w:val=""/>
+      <w:lvlJc w:val="left"/>
+      <w:pPr>
+        <w:ind w:left="2880" w:hanging="360"/>
+      </w:pPr>
+      <w:rPr>
+        <w:rFonts w:ascii="Symbol" w:hAnsi="Symbol" w:hint="default"/>
+      </w:rPr>
+    </w:lvl>
+    <w:lvl w:ilvl="4" w:tplc="040A0003" w:tentative="1">
+      <w:start w:val="1"/>
+      <w:numFmt w:val="bullet"/>
+      <w:lvlText w:val="o"/>
+      <w:lvlJc w:val="left"/>
+      <w:pPr>
+        <w:ind w:left="3600" w:hanging="360"/>
+      </w:pPr>
+      <w:rPr>
+        <w:rFonts w:ascii="Courier New" w:hAnsi="Courier New" w:cs="Courier New" w:hint="default"/>
+      </w:rPr>
+    </w:lvl>
+    <w:lvl w:ilvl="5" w:tplc="040A0005" w:tentative="1">
+      <w:start w:val="1"/>
+      <w:numFmt w:val="bullet"/>
+      <w:lvlText w:val=""/>
+      <w:lvlJc w:val="left"/>
+      <w:pPr>
+        <w:ind w:left="4320" w:hanging="360"/>
+      </w:pPr>
+      <w:rPr>
+        <w:rFonts w:ascii="Wingdings" w:hAnsi="Wingdings" w:hint="default"/>
+      </w:rPr>
+    </w:lvl>
+    <w:lvl w:ilvl="6" w:tplc="040A0001" w:tentative="1">
+      <w:start w:val="1"/>
+      <w:numFmt w:val="bullet"/>
+      <w:lvlText w:val=""/>
+      <w:lvlJc w:val="left"/>
+      <w:pPr>
+        <w:ind w:left="5040" w:hanging="360"/>
+      </w:pPr>
+      <w:rPr>
+        <w:rFonts w:ascii="Symbol" w:hAnsi="Symbol" w:hint="default"/>
+      </w:rPr>
+    </w:lvl>
+    <w:lvl w:ilvl="7" w:tplc="040A0003" w:tentative="1">
+      <w:start w:val="1"/>
+      <w:numFmt w:val="bullet"/>
+      <w:lvlText w:val="o"/>
+      <w:lvlJc w:val="left"/>
+      <w:pPr>
+        <w:ind w:left="5760" w:hanging="360"/>
+      </w:pPr>
+      <w:rPr>
+        <w:rFonts w:ascii="Courier New" w:hAnsi="Courier New" w:cs="Courier New" w:hint="default"/>
+      </w:rPr>
+    </w:lvl>
+    <w:lvl w:ilvl="8" w:tplc="040A0005" w:tentative="1">
+      <w:start w:val="1"/>
+      <w:numFmt w:val="bullet"/>
+      <w:lvlText w:val=""/>
+      <w:lvlJc w:val="left"/>
+      <w:pPr>
+        <w:ind w:left="6480" w:hanging="360"/>
+      </w:pPr>
+      <w:rPr>
+        <w:rFonts w:ascii="Wingdings" w:hAnsi="Wingdings" w:hint="default"/>
+      </w:rPr>
+    </w:lvl>
+  </w:abstractNum>
+  <w:abstractNum w:abstractNumId="22" w15:restartNumberingAfterBreak="0">
+    <w:nsid w:val="6B3E78B2"/>
+    <w:multiLevelType w:val="hybridMultilevel"/>
+    <w:tmpl w:val="2CC02D6E"/>
+    <w:lvl w:ilvl="0" w:tplc="040A0001">
+      <w:start w:val="1"/>
+      <w:numFmt w:val="bullet"/>
+      <w:lvlText w:val=""/>
+      <w:lvlJc w:val="left"/>
+      <w:pPr>
+        <w:ind w:left="720" w:hanging="360"/>
+      </w:pPr>
+      <w:rPr>
+        <w:rFonts w:ascii="Symbol" w:hAnsi="Symbol" w:hint="default"/>
+      </w:rPr>
+    </w:lvl>
+    <w:lvl w:ilvl="1" w:tplc="040A0003" w:tentative="1">
+      <w:start w:val="1"/>
+      <w:numFmt w:val="bullet"/>
+      <w:lvlText w:val="o"/>
+      <w:lvlJc w:val="left"/>
+      <w:pPr>
+        <w:ind w:left="1440" w:hanging="360"/>
+      </w:pPr>
+      <w:rPr>
+        <w:rFonts w:ascii="Courier New" w:hAnsi="Courier New" w:cs="Courier New" w:hint="default"/>
+      </w:rPr>
+    </w:lvl>
+    <w:lvl w:ilvl="2" w:tplc="040A0005" w:tentative="1">
+      <w:start w:val="1"/>
+      <w:numFmt w:val="bullet"/>
+      <w:lvlText w:val=""/>
+      <w:lvlJc w:val="left"/>
+      <w:pPr>
+        <w:ind w:left="2160" w:hanging="360"/>
+      </w:pPr>
+      <w:rPr>
+        <w:rFonts w:ascii="Wingdings" w:hAnsi="Wingdings" w:hint="default"/>
+      </w:rPr>
+    </w:lvl>
+    <w:lvl w:ilvl="3" w:tplc="040A0001" w:tentative="1">
+      <w:start w:val="1"/>
+      <w:numFmt w:val="bullet"/>
+      <w:lvlText w:val=""/>
+      <w:lvlJc w:val="left"/>
+      <w:pPr>
+        <w:ind w:left="2880" w:hanging="360"/>
+      </w:pPr>
+      <w:rPr>
+        <w:rFonts w:ascii="Symbol" w:hAnsi="Symbol" w:hint="default"/>
+      </w:rPr>
+    </w:lvl>
+    <w:lvl w:ilvl="4" w:tplc="040A0003" w:tentative="1">
+      <w:start w:val="1"/>
+      <w:numFmt w:val="bullet"/>
+      <w:lvlText w:val="o"/>
+      <w:lvlJc w:val="left"/>
+      <w:pPr>
+        <w:ind w:left="3600" w:hanging="360"/>
+      </w:pPr>
+      <w:rPr>
+        <w:rFonts w:ascii="Courier New" w:hAnsi="Courier New" w:cs="Courier New" w:hint="default"/>
+      </w:rPr>
+    </w:lvl>
+    <w:lvl w:ilvl="5" w:tplc="040A0005" w:tentative="1">
+      <w:start w:val="1"/>
+      <w:numFmt w:val="bullet"/>
+      <w:lvlText w:val=""/>
+      <w:lvlJc w:val="left"/>
+      <w:pPr>
+        <w:ind w:left="4320" w:hanging="360"/>
+      </w:pPr>
+      <w:rPr>
+        <w:rFonts w:ascii="Wingdings" w:hAnsi="Wingdings" w:hint="default"/>
+      </w:rPr>
+    </w:lvl>
+    <w:lvl w:ilvl="6" w:tplc="040A0001" w:tentative="1">
+      <w:start w:val="1"/>
+      <w:numFmt w:val="bullet"/>
+      <w:lvlText w:val=""/>
+      <w:lvlJc w:val="left"/>
+      <w:pPr>
+        <w:ind w:left="5040" w:hanging="360"/>
+      </w:pPr>
+      <w:rPr>
+        <w:rFonts w:ascii="Symbol" w:hAnsi="Symbol" w:hint="default"/>
+      </w:rPr>
+    </w:lvl>
+    <w:lvl w:ilvl="7" w:tplc="040A0003" w:tentative="1">
+      <w:start w:val="1"/>
+      <w:numFmt w:val="bullet"/>
+      <w:lvlText w:val="o"/>
+      <w:lvlJc w:val="left"/>
+      <w:pPr>
+        <w:ind w:left="5760" w:hanging="360"/>
+      </w:pPr>
+      <w:rPr>
+        <w:rFonts w:ascii="Courier New" w:hAnsi="Courier New" w:cs="Courier New" w:hint="default"/>
+      </w:rPr>
+    </w:lvl>
+    <w:lvl w:ilvl="8" w:tplc="040A0005" w:tentative="1">
+      <w:start w:val="1"/>
+      <w:numFmt w:val="bullet"/>
+      <w:lvlText w:val=""/>
+      <w:lvlJc w:val="left"/>
+      <w:pPr>
+        <w:ind w:left="6480" w:hanging="360"/>
+      </w:pPr>
+      <w:rPr>
+        <w:rFonts w:ascii="Wingdings" w:hAnsi="Wingdings" w:hint="default"/>
+      </w:rPr>
+    </w:lvl>
+  </w:abstractNum>
+  <w:abstractNum w:abstractNumId="23" w15:restartNumberingAfterBreak="0">
+    <w:nsid w:val="74B93E0D"/>
+    <w:multiLevelType w:val="hybridMultilevel"/>
+    <w:tmpl w:val="866C860A"/>
+    <w:lvl w:ilvl="0" w:tplc="040A0001">
+      <w:start w:val="1"/>
+      <w:numFmt w:val="bullet"/>
+      <w:lvlText w:val=""/>
+      <w:lvlJc w:val="left"/>
+      <w:pPr>
+        <w:ind w:left="720" w:hanging="360"/>
+      </w:pPr>
+      <w:rPr>
+        <w:rFonts w:ascii="Symbol" w:hAnsi="Symbol" w:hint="default"/>
+      </w:rPr>
+    </w:lvl>
+    <w:lvl w:ilvl="1" w:tplc="040A0003" w:tentative="1">
+      <w:start w:val="1"/>
+      <w:numFmt w:val="bullet"/>
+      <w:lvlText w:val="o"/>
+      <w:lvlJc w:val="left"/>
+      <w:pPr>
+        <w:ind w:left="1440" w:hanging="360"/>
+      </w:pPr>
+      <w:rPr>
+        <w:rFonts w:ascii="Courier New" w:hAnsi="Courier New" w:cs="Courier New" w:hint="default"/>
+      </w:rPr>
+    </w:lvl>
+    <w:lvl w:ilvl="2" w:tplc="040A0005" w:tentative="1">
+      <w:start w:val="1"/>
+      <w:numFmt w:val="bullet"/>
+      <w:lvlText w:val=""/>
+      <w:lvlJc w:val="left"/>
+      <w:pPr>
+        <w:ind w:left="2160" w:hanging="360"/>
+      </w:pPr>
+      <w:rPr>
+        <w:rFonts w:ascii="Wingdings" w:hAnsi="Wingdings" w:hint="default"/>
+      </w:rPr>
+    </w:lvl>
+    <w:lvl w:ilvl="3" w:tplc="040A0001" w:tentative="1">
+      <w:start w:val="1"/>
+      <w:numFmt w:val="bullet"/>
+      <w:lvlText w:val=""/>
+      <w:lvlJc w:val="left"/>
+      <w:pPr>
+        <w:ind w:left="2880" w:hanging="360"/>
+      </w:pPr>
+      <w:rPr>
+        <w:rFonts w:ascii="Symbol" w:hAnsi="Symbol" w:hint="default"/>
+      </w:rPr>
+    </w:lvl>
+    <w:lvl w:ilvl="4" w:tplc="040A0003" w:tentative="1">
+      <w:start w:val="1"/>
+      <w:numFmt w:val="bullet"/>
+      <w:lvlText w:val="o"/>
+      <w:lvlJc w:val="left"/>
+      <w:pPr>
+        <w:ind w:left="3600" w:hanging="360"/>
+      </w:pPr>
+      <w:rPr>
+        <w:rFonts w:ascii="Courier New" w:hAnsi="Courier New" w:cs="Courier New" w:hint="default"/>
+      </w:rPr>
+    </w:lvl>
+    <w:lvl w:ilvl="5" w:tplc="040A0005" w:tentative="1">
+      <w:start w:val="1"/>
+      <w:numFmt w:val="bullet"/>
+      <w:lvlText w:val=""/>
+      <w:lvlJc w:val="left"/>
+      <w:pPr>
+        <w:ind w:left="4320" w:hanging="360"/>
+      </w:pPr>
+      <w:rPr>
+        <w:rFonts w:ascii="Wingdings" w:hAnsi="Wingdings" w:hint="default"/>
+      </w:rPr>
+    </w:lvl>
+    <w:lvl w:ilvl="6" w:tplc="040A0001" w:tentative="1">
+      <w:start w:val="1"/>
+      <w:numFmt w:val="bullet"/>
+      <w:lvlText w:val=""/>
+      <w:lvlJc w:val="left"/>
+      <w:pPr>
+        <w:ind w:left="5040" w:hanging="360"/>
+      </w:pPr>
+      <w:rPr>
+        <w:rFonts w:ascii="Symbol" w:hAnsi="Symbol" w:hint="default"/>
+      </w:rPr>
+    </w:lvl>
+    <w:lvl w:ilvl="7" w:tplc="040A0003" w:tentative="1">
+      <w:start w:val="1"/>
+      <w:numFmt w:val="bullet"/>
+      <w:lvlText w:val="o"/>
+      <w:lvlJc w:val="left"/>
+      <w:pPr>
+        <w:ind w:left="5760" w:hanging="360"/>
+      </w:pPr>
+      <w:rPr>
+        <w:rFonts w:ascii="Courier New" w:hAnsi="Courier New" w:cs="Courier New" w:hint="default"/>
+      </w:rPr>
+    </w:lvl>
+    <w:lvl w:ilvl="8" w:tplc="040A0005" w:tentative="1">
+      <w:start w:val="1"/>
+      <w:numFmt w:val="bullet"/>
+      <w:lvlText w:val=""/>
+      <w:lvlJc w:val="left"/>
+      <w:pPr>
+        <w:ind w:left="6480" w:hanging="360"/>
+      </w:pPr>
+      <w:rPr>
+        <w:rFonts w:ascii="Wingdings" w:hAnsi="Wingdings" w:hint="default"/>
+      </w:rPr>
+    </w:lvl>
+  </w:abstractNum>
+  <w:abstractNum w:abstractNumId="24" w15:restartNumberingAfterBreak="0">
     <w:nsid w:val="7CBE6389"/>
     <w:multiLevelType w:val="hybridMultilevel"/>
     <w:tmpl w:val="5330EC26"/>
@@ -3140,52 +5114,79 @@
     </w:lvl>
   </w:abstractNum>
   <w:num w:numId="1" w16cid:durableId="1432698578">
-    <w:abstractNumId w:val="14"/>
+    <w:abstractNumId w:val="20"/>
   </w:num>
   <w:num w:numId="2" w16cid:durableId="1272591276">
-    <w:abstractNumId w:val="12"/>
+    <w:abstractNumId w:val="15"/>
   </w:num>
   <w:num w:numId="3" w16cid:durableId="2014452085">
-    <w:abstractNumId w:val="3"/>
+    <w:abstractNumId w:val="4"/>
   </w:num>
   <w:num w:numId="4" w16cid:durableId="466436035">
     <w:abstractNumId w:val="1"/>
   </w:num>
   <w:num w:numId="5" w16cid:durableId="1638335669">
-    <w:abstractNumId w:val="4"/>
+    <w:abstractNumId w:val="5"/>
   </w:num>
   <w:num w:numId="6" w16cid:durableId="2053193985">
-    <w:abstractNumId w:val="10"/>
+    <w:abstractNumId w:val="12"/>
   </w:num>
   <w:num w:numId="7" w16cid:durableId="2027487284">
-    <w:abstractNumId w:val="7"/>
+    <w:abstractNumId w:val="8"/>
   </w:num>
   <w:num w:numId="8" w16cid:durableId="854727777">
-    <w:abstractNumId w:val="9"/>
+    <w:abstractNumId w:val="11"/>
   </w:num>
   <w:num w:numId="9" w16cid:durableId="626740328">
-    <w:abstractNumId w:val="8"/>
+    <w:abstractNumId w:val="9"/>
   </w:num>
   <w:num w:numId="10" w16cid:durableId="9720093">
     <w:abstractNumId w:val="0"/>
   </w:num>
   <w:num w:numId="11" w16cid:durableId="348723295">
+    <w:abstractNumId w:val="16"/>
+  </w:num>
+  <w:num w:numId="12" w16cid:durableId="1431660638">
+    <w:abstractNumId w:val="7"/>
+  </w:num>
+  <w:num w:numId="13" w16cid:durableId="1758822131">
+    <w:abstractNumId w:val="3"/>
+  </w:num>
+  <w:num w:numId="14" w16cid:durableId="931934217">
+    <w:abstractNumId w:val="6"/>
+  </w:num>
+  <w:num w:numId="15" w16cid:durableId="50354509">
+    <w:abstractNumId w:val="14"/>
+  </w:num>
+  <w:num w:numId="16" w16cid:durableId="1961254497">
+    <w:abstractNumId w:val="24"/>
+  </w:num>
+  <w:num w:numId="17" w16cid:durableId="1102726955">
+    <w:abstractNumId w:val="2"/>
+  </w:num>
+  <w:num w:numId="18" w16cid:durableId="1244534584">
+    <w:abstractNumId w:val="22"/>
+  </w:num>
+  <w:num w:numId="19" w16cid:durableId="248779262">
+    <w:abstractNumId w:val="23"/>
+  </w:num>
+  <w:num w:numId="20" w16cid:durableId="396369142">
+    <w:abstractNumId w:val="17"/>
+  </w:num>
+  <w:num w:numId="21" w16cid:durableId="389184605">
+    <w:abstractNumId w:val="18"/>
+  </w:num>
+  <w:num w:numId="22" w16cid:durableId="332729249">
+    <w:abstractNumId w:val="19"/>
+  </w:num>
+  <w:num w:numId="23" w16cid:durableId="909655163">
+    <w:abstractNumId w:val="21"/>
+  </w:num>
+  <w:num w:numId="24" w16cid:durableId="255868422">
     <w:abstractNumId w:val="13"/>
   </w:num>
-  <w:num w:numId="12" w16cid:durableId="1431660638">
-    <w:abstractNumId w:val="6"/>
-  </w:num>
-  <w:num w:numId="13" w16cid:durableId="1758822131">
-    <w:abstractNumId w:val="2"/>
-  </w:num>
-  <w:num w:numId="14" w16cid:durableId="931934217">
-    <w:abstractNumId w:val="5"/>
-  </w:num>
-  <w:num w:numId="15" w16cid:durableId="50354509">
-    <w:abstractNumId w:val="11"/>
-  </w:num>
-  <w:num w:numId="16" w16cid:durableId="1961254497">
-    <w:abstractNumId w:val="15"/>
+  <w:num w:numId="25" w16cid:durableId="673268840">
+    <w:abstractNumId w:val="10"/>
   </w:num>
 </w:numbering>
 </file>
@@ -4128,6 +6129,12 @@
 </file>
 
 <file path=customXml/item1.xml><?xml version="1.0" encoding="utf-8"?>
+<p:properties xmlns:p="http://schemas.microsoft.com/office/2006/metadata/properties" xmlns:xsi="http://www.w3.org/2001/XMLSchema-instance" xmlns:pc="http://schemas.microsoft.com/office/infopath/2007/PartnerControls">
+  <documentManagement/>
+</p:properties>
+</file>
+
+<file path=customXml/item2.xml><?xml version="1.0" encoding="utf-8"?>
 <ct:contentTypeSchema xmlns:ct="http://schemas.microsoft.com/office/2006/metadata/contentType" xmlns:ma="http://schemas.microsoft.com/office/2006/metadata/properties/metaAttributes" ct:_="" ma:_="" ma:contentTypeName="Document" ma:contentTypeID="0x010100055FD01286F2FC409F25C3B5490AFAB1" ma:contentTypeVersion="11" ma:contentTypeDescription="Create a new document." ma:contentTypeScope="" ma:versionID="24e741e755b6ba0df6ce4c8a8553fb73">
   <xsd:schema xmlns:xsd="http://www.w3.org/2001/XMLSchema" xmlns:xs="http://www.w3.org/2001/XMLSchema" xmlns:p="http://schemas.microsoft.com/office/2006/metadata/properties" xmlns:ns3="632c1e4e-69c6-4d1f-81a1-009441d464e5" xmlns:ns4="39f7a895-868e-4739-ab10-589c64175fbd" targetNamespace="http://schemas.microsoft.com/office/2006/metadata/properties" ma:root="true" ma:fieldsID="1b1c0a40124c27a58424e983c82c30ce" ns3:_="" ns4:_="">
     <xsd:import namespace="632c1e4e-69c6-4d1f-81a1-009441d464e5"/>
@@ -4336,13 +6343,11 @@
 </ct:contentTypeSchema>
 </file>
 
-<file path=customXml/item2.xml><?xml version="1.0" encoding="utf-8"?>
-<p:properties xmlns:p="http://schemas.microsoft.com/office/2006/metadata/properties" xmlns:xsi="http://www.w3.org/2001/XMLSchema-instance" xmlns:pc="http://schemas.microsoft.com/office/infopath/2007/PartnerControls">
-  <documentManagement/>
-</p:properties>
+<file path=customXml/item3.xml><?xml version="1.0" encoding="utf-8"?>
+<b:Sources xmlns:b="http://schemas.openxmlformats.org/officeDocument/2006/bibliography" xmlns="http://schemas.openxmlformats.org/officeDocument/2006/bibliography" SelectedStyle="\APASixthEditionOfficeOnline.xsl" StyleName="APA" Version="6"/>
 </file>
 
-<file path=customXml/item3.xml><?xml version="1.0" encoding="utf-8"?>
+<file path=customXml/item4.xml><?xml version="1.0" encoding="utf-8"?>
 <?mso-contentType ?>
 <FormTemplates xmlns="http://schemas.microsoft.com/sharepoint/v3/contenttype/forms">
   <Display>DocumentLibraryForm</Display>
@@ -4351,11 +6356,16 @@
 </FormTemplates>
 </file>
 
-<file path=customXml/item4.xml><?xml version="1.0" encoding="utf-8"?>
-<b:Sources xmlns:b="http://schemas.openxmlformats.org/officeDocument/2006/bibliography" xmlns="http://schemas.openxmlformats.org/officeDocument/2006/bibliography" SelectedStyle="\APASixthEditionOfficeOnline.xsl" StyleName="APA" Version="6"/>
+<file path=customXml/itemProps1.xml><?xml version="1.0" encoding="utf-8"?>
+<ds:datastoreItem xmlns:ds="http://schemas.openxmlformats.org/officeDocument/2006/customXml" ds:itemID="{FD5DC4B5-7AF2-4717-8C99-7D512690A17A}">
+  <ds:schemaRefs>
+    <ds:schemaRef ds:uri="http://schemas.microsoft.com/office/2006/metadata/properties"/>
+    <ds:schemaRef ds:uri="http://schemas.microsoft.com/office/infopath/2007/PartnerControls"/>
+  </ds:schemaRefs>
+</ds:datastoreItem>
 </file>
 
-<file path=customXml/itemProps1.xml><?xml version="1.0" encoding="utf-8"?>
+<file path=customXml/itemProps2.xml><?xml version="1.0" encoding="utf-8"?>
 <ds:datastoreItem xmlns:ds="http://schemas.openxmlformats.org/officeDocument/2006/customXml" ds:itemID="{2FE5F4A2-3EE7-4D23-9AA3-20AF1E0F5AB6}">
   <ds:schemaRefs>
     <ds:schemaRef ds:uri="http://schemas.microsoft.com/office/2006/metadata/contentType"/>
@@ -4374,27 +6384,18 @@
 </ds:datastoreItem>
 </file>
 
-<file path=customXml/itemProps2.xml><?xml version="1.0" encoding="utf-8"?>
-<ds:datastoreItem xmlns:ds="http://schemas.openxmlformats.org/officeDocument/2006/customXml" ds:itemID="{FD5DC4B5-7AF2-4717-8C99-7D512690A17A}">
+<file path=customXml/itemProps3.xml><?xml version="1.0" encoding="utf-8"?>
+<ds:datastoreItem xmlns:ds="http://schemas.openxmlformats.org/officeDocument/2006/customXml" ds:itemID="{9EC0557C-15E5-4051-8746-B8FD01084FFD}">
   <ds:schemaRefs>
-    <ds:schemaRef ds:uri="http://schemas.microsoft.com/office/2006/metadata/properties"/>
-    <ds:schemaRef ds:uri="http://schemas.microsoft.com/office/infopath/2007/PartnerControls"/>
+    <ds:schemaRef ds:uri="http://schemas.openxmlformats.org/officeDocument/2006/bibliography"/>
   </ds:schemaRefs>
 </ds:datastoreItem>
 </file>
 
-<file path=customXml/itemProps3.xml><?xml version="1.0" encoding="utf-8"?>
+<file path=customXml/itemProps4.xml><?xml version="1.0" encoding="utf-8"?>
 <ds:datastoreItem xmlns:ds="http://schemas.openxmlformats.org/officeDocument/2006/customXml" ds:itemID="{CC2592FE-78D6-40C7-A6A2-340A843E3749}">
   <ds:schemaRefs>
     <ds:schemaRef ds:uri="http://schemas.microsoft.com/sharepoint/v3/contenttype/forms"/>
   </ds:schemaRefs>
 </ds:datastoreItem>
-</file>
-
-<file path=customXml/itemProps4.xml><?xml version="1.0" encoding="utf-8"?>
-<ds:datastoreItem xmlns:ds="http://schemas.openxmlformats.org/officeDocument/2006/customXml" ds:itemID="{9EC0557C-15E5-4051-8746-B8FD01084FFD}">
-  <ds:schemaRefs>
-    <ds:schemaRef ds:uri="http://schemas.openxmlformats.org/officeDocument/2006/bibliography"/>
-  </ds:schemaRefs>
-</ds:datastoreItem>
 </file>
</xml_diff>